<commit_message>
Sección 2 terminada- fundamentos
</commit_message>
<xml_diff>
--- a/Curso de JavaScript Moderno.docx
+++ b/Curso de JavaScript Moderno.docx
@@ -1,6 +1,6 @@
 
 <file path=word/document.xml><?xml version="1.0" encoding="utf-8"?>
-<w:document xmlns:wpc="http://schemas.microsoft.com/office/word/2010/wordprocessingCanvas" xmlns:cx="http://schemas.microsoft.com/office/drawing/2014/chartex" xmlns:cx1="http://schemas.microsoft.com/office/drawing/2015/9/8/chartex" xmlns:cx2="http://schemas.microsoft.com/office/drawing/2015/10/21/chartex" xmlns:cx3="http://schemas.microsoft.com/office/drawing/2016/5/9/chartex" xmlns:cx4="http://schemas.microsoft.com/office/drawing/2016/5/10/chartex" xmlns:cx5="http://schemas.microsoft.com/office/drawing/2016/5/11/chartex" xmlns:cx6="http://schemas.microsoft.com/office/drawing/2016/5/12/chartex" xmlns:cx7="http://schemas.microsoft.com/office/drawing/2016/5/13/chartex" xmlns:cx8="http://schemas.microsoft.com/office/drawing/2016/5/14/chartex" xmlns:mc="http://schemas.openxmlformats.org/markup-compatibility/2006" xmlns:aink="http://schemas.microsoft.com/office/drawing/2016/ink" xmlns:am3d="http://schemas.microsoft.com/office/drawing/2017/model3d" xmlns:o="urn:schemas-microsoft-com:office:office" xmlns:r="http://schemas.openxmlformats.org/officeDocument/2006/relationships" xmlns:m="http://schemas.openxmlformats.org/officeDocument/2006/math" xmlns:v="urn:schemas-microsoft-com:vml" xmlns:wp14="http://schemas.microsoft.com/office/word/2010/wordprocessingDrawing" xmlns:wp="http://schemas.openxmlformats.org/drawingml/2006/wordprocessingDrawing" xmlns:w10="urn:schemas-microsoft-com:office:word" xmlns:w="http://schemas.openxmlformats.org/wordprocessingml/2006/main" xmlns:w14="http://schemas.microsoft.com/office/word/2010/wordml" xmlns:w15="http://schemas.microsoft.com/office/word/2012/wordml" xmlns:w16cid="http://schemas.microsoft.com/office/word/2016/wordml/cid" xmlns:w16se="http://schemas.microsoft.com/office/word/2015/wordml/symex" xmlns:wpg="http://schemas.microsoft.com/office/word/2010/wordprocessingGroup" xmlns:wpi="http://schemas.microsoft.com/office/word/2010/wordprocessingInk" xmlns:wne="http://schemas.microsoft.com/office/word/2006/wordml" xmlns:wps="http://schemas.microsoft.com/office/word/2010/wordprocessingShape" mc:Ignorable="w14 w15 w16se w16cid wp14">
+<w:document xmlns:wpc="http://schemas.microsoft.com/office/word/2010/wordprocessingCanvas" xmlns:cx="http://schemas.microsoft.com/office/drawing/2014/chartex" xmlns:mc="http://schemas.openxmlformats.org/markup-compatibility/2006" xmlns:o="urn:schemas-microsoft-com:office:office" xmlns:r="http://schemas.openxmlformats.org/officeDocument/2006/relationships" xmlns:m="http://schemas.openxmlformats.org/officeDocument/2006/math" xmlns:v="urn:schemas-microsoft-com:vml" xmlns:wp14="http://schemas.microsoft.com/office/word/2010/wordprocessingDrawing" xmlns:wp="http://schemas.openxmlformats.org/drawingml/2006/wordprocessingDrawing" xmlns:w10="urn:schemas-microsoft-com:office:word" xmlns:w="http://schemas.openxmlformats.org/wordprocessingml/2006/main" xmlns:w14="http://schemas.microsoft.com/office/word/2010/wordml" xmlns:w15="http://schemas.microsoft.com/office/word/2012/wordml" xmlns:w16se="http://schemas.microsoft.com/office/word/2015/wordml/symex" xmlns:wpg="http://schemas.microsoft.com/office/word/2010/wordprocessingGroup" xmlns:wpi="http://schemas.microsoft.com/office/word/2010/wordprocessingInk" xmlns:wne="http://schemas.microsoft.com/office/word/2006/wordml" xmlns:wps="http://schemas.microsoft.com/office/word/2010/wordprocessingShape" mc:Ignorable="w14 w15 w16se wp14">
   <w:body>
     <w:p>
       <w:pPr>
@@ -53,11 +53,19 @@
           <w:lang w:val="es-CO"/>
         </w:rPr>
       </w:pPr>
-      <w:r>
-        <w:rPr>
-          <w:lang w:val="es-CO"/>
-        </w:rPr>
-        <w:t xml:space="preserve">ECMAScript: </w:t>
+      <w:proofErr w:type="spellStart"/>
+      <w:r>
+        <w:rPr>
+          <w:lang w:val="es-CO"/>
+        </w:rPr>
+        <w:t>ECMAScript</w:t>
+      </w:r>
+      <w:proofErr w:type="spellEnd"/>
+      <w:r>
+        <w:rPr>
+          <w:lang w:val="es-CO"/>
+        </w:rPr>
+        <w:t xml:space="preserve">: </w:t>
       </w:r>
     </w:p>
     <w:p>
@@ -105,7 +113,21 @@
         <w:rPr>
           <w:lang w:val="es-CO"/>
         </w:rPr>
-        <w:t xml:space="preserve"> requiere de un interprete mientras que un programa de un compilador. </w:t>
+        <w:t xml:space="preserve"> requiere de un </w:t>
+      </w:r>
+      <w:proofErr w:type="spellStart"/>
+      <w:r>
+        <w:rPr>
+          <w:lang w:val="es-CO"/>
+        </w:rPr>
+        <w:t>interprete</w:t>
+      </w:r>
+      <w:proofErr w:type="spellEnd"/>
+      <w:r>
+        <w:rPr>
+          <w:lang w:val="es-CO"/>
+        </w:rPr>
+        <w:t xml:space="preserve"> mientras que un programa de un compilador. </w:t>
       </w:r>
     </w:p>
     <w:p>
@@ -123,7 +145,21 @@
         <w:rPr>
           <w:lang w:val="es-CO"/>
         </w:rPr>
-        <w:t>Los navegadores utilizan ECMAScript para interpretar el código JavaScript</w:t>
+        <w:t xml:space="preserve">Los navegadores utilizan </w:t>
+      </w:r>
+      <w:proofErr w:type="spellStart"/>
+      <w:r>
+        <w:rPr>
+          <w:lang w:val="es-CO"/>
+        </w:rPr>
+        <w:t>ECMAScript</w:t>
+      </w:r>
+      <w:proofErr w:type="spellEnd"/>
+      <w:r>
+        <w:rPr>
+          <w:lang w:val="es-CO"/>
+        </w:rPr>
+        <w:t xml:space="preserve"> para interpretar el código JavaScript</w:t>
       </w:r>
     </w:p>
     <w:p>
@@ -141,7 +177,21 @@
         <w:rPr>
           <w:lang w:val="es-CO"/>
         </w:rPr>
-        <w:t>Versiones de ECMAScript:</w:t>
+        <w:t xml:space="preserve">Versiones de </w:t>
+      </w:r>
+      <w:proofErr w:type="spellStart"/>
+      <w:r>
+        <w:rPr>
+          <w:lang w:val="es-CO"/>
+        </w:rPr>
+        <w:t>ECMAScript</w:t>
+      </w:r>
+      <w:proofErr w:type="spellEnd"/>
+      <w:r>
+        <w:rPr>
+          <w:lang w:val="es-CO"/>
+        </w:rPr>
+        <w:t>:</w:t>
       </w:r>
     </w:p>
     <w:p>
@@ -213,7 +263,21 @@
         <w:rPr>
           <w:lang w:val="es-CO"/>
         </w:rPr>
-        <w:t>ES. Next: Versión de desarrollo.</w:t>
+        <w:t xml:space="preserve">ES. </w:t>
+      </w:r>
+      <w:proofErr w:type="spellStart"/>
+      <w:r>
+        <w:rPr>
+          <w:lang w:val="es-CO"/>
+        </w:rPr>
+        <w:t>Next</w:t>
+      </w:r>
+      <w:proofErr w:type="spellEnd"/>
+      <w:r>
+        <w:rPr>
+          <w:lang w:val="es-CO"/>
+        </w:rPr>
+        <w:t>: Versión de desarrollo.</w:t>
       </w:r>
     </w:p>
     <w:p>
@@ -356,12 +420,21 @@
           <w:lang w:val="es-CO"/>
         </w:rPr>
       </w:pPr>
-      <w:r>
-        <w:rPr>
-          <w:lang w:val="es-CO"/>
-        </w:rPr>
-        <w:t xml:space="preserve">primerNombre    =&gt; </w:t>
-      </w:r>
+      <w:proofErr w:type="spellStart"/>
+      <w:r>
+        <w:rPr>
+          <w:lang w:val="es-CO"/>
+        </w:rPr>
+        <w:t>primerNombre</w:t>
+      </w:r>
+      <w:proofErr w:type="spellEnd"/>
+      <w:r>
+        <w:rPr>
+          <w:lang w:val="es-CO"/>
+        </w:rPr>
+        <w:t xml:space="preserve">    =&gt; </w:t>
+      </w:r>
+      <w:proofErr w:type="spellStart"/>
       <w:r>
         <w:rPr>
           <w:b/>
@@ -370,6 +443,7 @@
         </w:rPr>
         <w:t>camelcase</w:t>
       </w:r>
+      <w:proofErr w:type="spellEnd"/>
     </w:p>
     <w:p>
       <w:pPr>
@@ -382,12 +456,35 @@
           <w:lang w:val="es-CO"/>
         </w:rPr>
       </w:pPr>
-      <w:r>
-        <w:rPr>
-          <w:lang w:val="es-CO"/>
-        </w:rPr>
-        <w:t xml:space="preserve">primer_nombre  =&gt; </w:t>
-      </w:r>
+      <w:proofErr w:type="spellStart"/>
+      <w:r>
+        <w:rPr>
+          <w:lang w:val="es-CO"/>
+        </w:rPr>
+        <w:t>primer_</w:t>
+      </w:r>
+      <w:proofErr w:type="gramStart"/>
+      <w:r>
+        <w:rPr>
+          <w:lang w:val="es-CO"/>
+        </w:rPr>
+        <w:t>nombre</w:t>
+      </w:r>
+      <w:proofErr w:type="spellEnd"/>
+      <w:r>
+        <w:rPr>
+          <w:lang w:val="es-CO"/>
+        </w:rPr>
+        <w:t xml:space="preserve">  =</w:t>
+      </w:r>
+      <w:proofErr w:type="gramEnd"/>
+      <w:r>
+        <w:rPr>
+          <w:lang w:val="es-CO"/>
+        </w:rPr>
+        <w:t xml:space="preserve">&gt; </w:t>
+      </w:r>
+      <w:proofErr w:type="spellStart"/>
       <w:r>
         <w:rPr>
           <w:b/>
@@ -396,6 +493,7 @@
         </w:rPr>
         <w:t>underscore</w:t>
       </w:r>
+      <w:proofErr w:type="spellEnd"/>
     </w:p>
     <w:p>
       <w:pPr>
@@ -408,11 +506,19 @@
           <w:lang w:val="es-CO"/>
         </w:rPr>
       </w:pPr>
-      <w:r>
-        <w:rPr>
-          <w:lang w:val="es-CO"/>
-        </w:rPr>
-        <w:t xml:space="preserve">PrimerNombre    =&gt; </w:t>
+      <w:proofErr w:type="spellStart"/>
+      <w:r>
+        <w:rPr>
+          <w:lang w:val="es-CO"/>
+        </w:rPr>
+        <w:t>PrimerNombre</w:t>
+      </w:r>
+      <w:proofErr w:type="spellEnd"/>
+      <w:r>
+        <w:rPr>
+          <w:lang w:val="es-CO"/>
+        </w:rPr>
+        <w:t xml:space="preserve">    =&gt; </w:t>
       </w:r>
       <w:r>
         <w:rPr>
@@ -587,7 +693,21 @@
               <w:rPr>
                 <w:lang w:val="es-CO"/>
               </w:rPr>
-              <w:t xml:space="preserve">Las variables const siempre deben tener un valor de inicio, y no se puede reescribir. </w:t>
+              <w:t xml:space="preserve">Las variables </w:t>
+            </w:r>
+            <w:proofErr w:type="spellStart"/>
+            <w:r>
+              <w:rPr>
+                <w:lang w:val="es-CO"/>
+              </w:rPr>
+              <w:t>const</w:t>
+            </w:r>
+            <w:proofErr w:type="spellEnd"/>
+            <w:r>
+              <w:rPr>
+                <w:lang w:val="es-CO"/>
+              </w:rPr>
+              <w:t xml:space="preserve"> siempre deben tener un valor de inicio, y no se puede reescribir. </w:t>
             </w:r>
           </w:p>
         </w:tc>
@@ -629,11 +749,33 @@
           <w:lang w:val="es-CO"/>
         </w:rPr>
       </w:pPr>
-      <w:r>
-        <w:rPr>
-          <w:lang w:val="es-CO"/>
-        </w:rPr>
-        <w:t>indexOf(‘Palabra‘) =&gt; Trae la posición donde se encuentra la palabra.</w:t>
+      <w:proofErr w:type="spellStart"/>
+      <w:r>
+        <w:rPr>
+          <w:lang w:val="es-CO"/>
+        </w:rPr>
+        <w:t>indexOf</w:t>
+      </w:r>
+      <w:proofErr w:type="spellEnd"/>
+      <w:r>
+        <w:rPr>
+          <w:lang w:val="es-CO"/>
+        </w:rPr>
+        <w:t>(‘</w:t>
+      </w:r>
+      <w:proofErr w:type="gramStart"/>
+      <w:r>
+        <w:rPr>
+          <w:lang w:val="es-CO"/>
+        </w:rPr>
+        <w:t>Palabra‘</w:t>
+      </w:r>
+      <w:proofErr w:type="gramEnd"/>
+      <w:r>
+        <w:rPr>
+          <w:lang w:val="es-CO"/>
+        </w:rPr>
+        <w:t>) =&gt; Trae la posición donde se encuentra la palabra.</w:t>
       </w:r>
     </w:p>
     <w:p>
@@ -647,11 +789,41 @@
           <w:lang w:val="es-CO"/>
         </w:rPr>
       </w:pPr>
-      <w:r>
-        <w:rPr>
-          <w:lang w:val="es-CO"/>
-        </w:rPr>
-        <w:t>replace(‘Palabra a reemplzar’, ‘Nueva palabra’)</w:t>
+      <w:proofErr w:type="spellStart"/>
+      <w:proofErr w:type="gramStart"/>
+      <w:r>
+        <w:rPr>
+          <w:lang w:val="es-CO"/>
+        </w:rPr>
+        <w:t>replace</w:t>
+      </w:r>
+      <w:proofErr w:type="spellEnd"/>
+      <w:r>
+        <w:rPr>
+          <w:lang w:val="es-CO"/>
+        </w:rPr>
+        <w:t>(</w:t>
+      </w:r>
+      <w:proofErr w:type="gramEnd"/>
+      <w:r>
+        <w:rPr>
+          <w:lang w:val="es-CO"/>
+        </w:rPr>
+        <w:t xml:space="preserve">‘Palabra a </w:t>
+      </w:r>
+      <w:proofErr w:type="spellStart"/>
+      <w:r>
+        <w:rPr>
+          <w:lang w:val="es-CO"/>
+        </w:rPr>
+        <w:t>reemplzar</w:t>
+      </w:r>
+      <w:proofErr w:type="spellEnd"/>
+      <w:r>
+        <w:rPr>
+          <w:lang w:val="es-CO"/>
+        </w:rPr>
+        <w:t>’, ‘Nueva palabra’)</w:t>
       </w:r>
     </w:p>
     <w:p>
@@ -665,11 +837,19 @@
           <w:lang w:val="es-CO"/>
         </w:rPr>
       </w:pPr>
-      <w:r>
-        <w:rPr>
-          <w:lang w:val="es-CO"/>
-        </w:rPr>
-        <w:t>includes(‘Palabra’) =&gt; Retorna true sí existe la Palabra o false si no.</w:t>
+      <w:proofErr w:type="spellStart"/>
+      <w:r>
+        <w:rPr>
+          <w:lang w:val="es-CO"/>
+        </w:rPr>
+        <w:t>includes</w:t>
+      </w:r>
+      <w:proofErr w:type="spellEnd"/>
+      <w:r>
+        <w:rPr>
+          <w:lang w:val="es-CO"/>
+        </w:rPr>
+        <w:t>(‘Palabra’) =&gt; Retorna true sí existe la Palabra o false si no.</w:t>
       </w:r>
     </w:p>
     <w:p>
@@ -725,6 +905,7 @@
         </w:rPr>
         <w:t xml:space="preserve">Para identificar el tipo de dato =&gt; </w:t>
       </w:r>
+      <w:proofErr w:type="spellStart"/>
       <w:r>
         <w:rPr>
           <w:b/>
@@ -733,6 +914,7 @@
         </w:rPr>
         <w:t>typeof</w:t>
       </w:r>
+      <w:proofErr w:type="spellEnd"/>
       <w:r>
         <w:rPr>
           <w:lang w:val="es-CO"/>
@@ -1024,11 +1206,61 @@
           <w:lang w:val="es-CO"/>
         </w:rPr>
       </w:pPr>
-      <w:r>
-        <w:rPr>
-          <w:lang w:val="es-CO"/>
-        </w:rPr>
-        <w:t>Template String – Template Literals.</w:t>
+      <w:proofErr w:type="spellStart"/>
+      <w:r>
+        <w:rPr>
+          <w:lang w:val="es-CO"/>
+        </w:rPr>
+        <w:t>Template</w:t>
+      </w:r>
+      <w:proofErr w:type="spellEnd"/>
+      <w:r>
+        <w:rPr>
+          <w:lang w:val="es-CO"/>
+        </w:rPr>
+        <w:t xml:space="preserve"> </w:t>
+      </w:r>
+      <w:proofErr w:type="spellStart"/>
+      <w:r>
+        <w:rPr>
+          <w:lang w:val="es-CO"/>
+        </w:rPr>
+        <w:t>String</w:t>
+      </w:r>
+      <w:proofErr w:type="spellEnd"/>
+      <w:r>
+        <w:rPr>
+          <w:lang w:val="es-CO"/>
+        </w:rPr>
+        <w:t xml:space="preserve"> – </w:t>
+      </w:r>
+      <w:proofErr w:type="spellStart"/>
+      <w:r>
+        <w:rPr>
+          <w:lang w:val="es-CO"/>
+        </w:rPr>
+        <w:t>Template</w:t>
+      </w:r>
+      <w:proofErr w:type="spellEnd"/>
+      <w:r>
+        <w:rPr>
+          <w:lang w:val="es-CO"/>
+        </w:rPr>
+        <w:t xml:space="preserve"> </w:t>
+      </w:r>
+      <w:proofErr w:type="spellStart"/>
+      <w:r>
+        <w:rPr>
+          <w:lang w:val="es-CO"/>
+        </w:rPr>
+        <w:t>Literals</w:t>
+      </w:r>
+      <w:proofErr w:type="spellEnd"/>
+      <w:r>
+        <w:rPr>
+          <w:lang w:val="es-CO"/>
+        </w:rPr>
+        <w:t>.</w:t>
       </w:r>
     </w:p>
     <w:p>
@@ -1259,11 +1491,19 @@
           <w:lang w:val="es-CO"/>
         </w:rPr>
       </w:pPr>
-      <w:r>
-        <w:rPr>
-          <w:lang w:val="es-CO"/>
-        </w:rPr>
-        <w:t>codigoPostal: 110111</w:t>
+      <w:proofErr w:type="spellStart"/>
+      <w:r>
+        <w:rPr>
+          <w:lang w:val="es-CO"/>
+        </w:rPr>
+        <w:t>codigoPostal</w:t>
+      </w:r>
+      <w:proofErr w:type="spellEnd"/>
+      <w:r>
+        <w:rPr>
+          <w:lang w:val="es-CO"/>
+        </w:rPr>
+        <w:t>: 110111</w:t>
       </w:r>
       <w:r>
         <w:rPr>
@@ -1457,11 +1697,19 @@
           <w:lang w:val="es-CO"/>
         </w:rPr>
       </w:pPr>
-      <w:r>
-        <w:rPr>
-          <w:lang w:val="es-CO"/>
-        </w:rPr>
-        <w:t>codigoPostal: 110111</w:t>
+      <w:proofErr w:type="spellStart"/>
+      <w:r>
+        <w:rPr>
+          <w:lang w:val="es-CO"/>
+        </w:rPr>
+        <w:t>codigoPostal</w:t>
+      </w:r>
+      <w:proofErr w:type="spellEnd"/>
+      <w:r>
+        <w:rPr>
+          <w:lang w:val="es-CO"/>
+        </w:rPr>
+        <w:t>: 110111</w:t>
       </w:r>
       <w:r>
         <w:rPr>
@@ -1533,7 +1781,29 @@
         <w:rPr>
           <w:lang w:val="es-CO"/>
         </w:rPr>
-        <w:t>nacimiento: function() {</w:t>
+        <w:t xml:space="preserve">nacimiento: </w:t>
+      </w:r>
+      <w:proofErr w:type="spellStart"/>
+      <w:proofErr w:type="gramStart"/>
+      <w:r>
+        <w:rPr>
+          <w:lang w:val="es-CO"/>
+        </w:rPr>
+        <w:t>function</w:t>
+      </w:r>
+      <w:proofErr w:type="spellEnd"/>
+      <w:r>
+        <w:rPr>
+          <w:lang w:val="es-CO"/>
+        </w:rPr>
+        <w:t>(</w:t>
+      </w:r>
+      <w:proofErr w:type="gramEnd"/>
+      <w:r>
+        <w:rPr>
+          <w:lang w:val="es-CO"/>
+        </w:rPr>
+        <w:t>) {</w:t>
       </w:r>
     </w:p>
     <w:p>
@@ -1550,14 +1820,44 @@
           <w:lang w:val="en-US"/>
         </w:rPr>
         <w:tab/>
-        <w:t>return new Date().getFullYear() – this.</w:t>
-      </w:r>
+        <w:t>return new Date(</w:t>
+      </w:r>
+      <w:proofErr w:type="gramStart"/>
       <w:r>
         <w:rPr>
           <w:lang w:val="en-US"/>
         </w:rPr>
+        <w:t>).</w:t>
+      </w:r>
+      <w:proofErr w:type="spellStart"/>
+      <w:r>
+        <w:rPr>
+          <w:lang w:val="en-US"/>
+        </w:rPr>
+        <w:t>getFullYear</w:t>
+      </w:r>
+      <w:proofErr w:type="spellEnd"/>
+      <w:proofErr w:type="gramEnd"/>
+      <w:r>
+        <w:rPr>
+          <w:lang w:val="en-US"/>
+        </w:rPr>
+        <w:t xml:space="preserve">() – </w:t>
+      </w:r>
+      <w:proofErr w:type="spellStart"/>
+      <w:r>
+        <w:rPr>
+          <w:lang w:val="en-US"/>
+        </w:rPr>
+        <w:t>this.</w:t>
+      </w:r>
+      <w:r>
+        <w:rPr>
+          <w:lang w:val="en-US"/>
+        </w:rPr>
         <w:t>edad</w:t>
       </w:r>
+      <w:proofErr w:type="spellEnd"/>
       <w:r>
         <w:rPr>
           <w:lang w:val="en-US"/>
@@ -1732,7 +2032,35 @@
         <w:rPr>
           <w:lang w:val="es-CO"/>
         </w:rPr>
-        <w:t>(Array.isArray(variable)) =&gt; Devuelve true si lo qué contiene la variable es un arreglo, o false si no lo es.</w:t>
+        <w:t>(</w:t>
+      </w:r>
+      <w:proofErr w:type="spellStart"/>
+      <w:r>
+        <w:rPr>
+          <w:lang w:val="es-CO"/>
+        </w:rPr>
+        <w:t>Array.isArray</w:t>
+      </w:r>
+      <w:proofErr w:type="spellEnd"/>
+      <w:r>
+        <w:rPr>
+          <w:lang w:val="es-CO"/>
+        </w:rPr>
+        <w:t xml:space="preserve">(variable)) =&gt; Devuelve true si lo </w:t>
+      </w:r>
+      <w:proofErr w:type="spellStart"/>
+      <w:r>
+        <w:rPr>
+          <w:lang w:val="es-CO"/>
+        </w:rPr>
+        <w:t>qué</w:t>
+      </w:r>
+      <w:proofErr w:type="spellEnd"/>
+      <w:r>
+        <w:rPr>
+          <w:lang w:val="es-CO"/>
+        </w:rPr>
+        <w:t xml:space="preserve"> contiene la variable es un arreglo, o false si no lo es.</w:t>
       </w:r>
     </w:p>
     <w:p>
@@ -1758,7 +2086,25 @@
           <w:bCs/>
           <w:lang w:val="es-CO"/>
         </w:rPr>
-        <w:t>. push(‘</w:t>
+        <w:t xml:space="preserve">. </w:t>
+      </w:r>
+      <w:proofErr w:type="spellStart"/>
+      <w:r>
+        <w:rPr>
+          <w:b/>
+          <w:bCs/>
+          <w:lang w:val="es-CO"/>
+        </w:rPr>
+        <w:t>push</w:t>
+      </w:r>
+      <w:proofErr w:type="spellEnd"/>
+      <w:r>
+        <w:rPr>
+          <w:b/>
+          <w:bCs/>
+          <w:lang w:val="es-CO"/>
+        </w:rPr>
+        <w:t>(‘</w:t>
       </w:r>
       <w:r>
         <w:rPr>
@@ -1818,7 +2164,25 @@
           <w:bCs/>
           <w:lang w:val="es-CO"/>
         </w:rPr>
-        <w:t xml:space="preserve"> unshift(‘</w:t>
+        <w:t xml:space="preserve"> </w:t>
+      </w:r>
+      <w:proofErr w:type="spellStart"/>
+      <w:r>
+        <w:rPr>
+          <w:b/>
+          <w:bCs/>
+          <w:lang w:val="es-CO"/>
+        </w:rPr>
+        <w:t>unshift</w:t>
+      </w:r>
+      <w:proofErr w:type="spellEnd"/>
+      <w:r>
+        <w:rPr>
+          <w:b/>
+          <w:bCs/>
+          <w:lang w:val="es-CO"/>
+        </w:rPr>
+        <w:t>(‘</w:t>
       </w:r>
       <w:r>
         <w:rPr>
@@ -1852,6 +2216,7 @@
           <w:lang w:val="es-CO"/>
         </w:rPr>
       </w:pPr>
+      <w:proofErr w:type="spellStart"/>
       <w:r>
         <w:rPr>
           <w:lang w:val="es-CO"/>
@@ -1864,7 +2229,16 @@
           <w:bCs/>
           <w:lang w:val="es-CO"/>
         </w:rPr>
-        <w:t xml:space="preserve">pop () </w:t>
+        <w:t>pop</w:t>
+      </w:r>
+      <w:proofErr w:type="spellEnd"/>
+      <w:r>
+        <w:rPr>
+          <w:b/>
+          <w:bCs/>
+          <w:lang w:val="es-CO"/>
+        </w:rPr>
+        <w:t xml:space="preserve"> () </w:t>
       </w:r>
       <w:r>
         <w:rPr>
@@ -1884,6 +2258,8 @@
           <w:lang w:val="es-CO"/>
         </w:rPr>
       </w:pPr>
+      <w:proofErr w:type="spellStart"/>
+      <w:proofErr w:type="gramStart"/>
       <w:r>
         <w:rPr>
           <w:lang w:val="es-CO"/>
@@ -1896,7 +2272,17 @@
           <w:bCs/>
           <w:lang w:val="es-CO"/>
         </w:rPr>
-        <w:t xml:space="preserve">shift () </w:t>
+        <w:t>shift</w:t>
+      </w:r>
+      <w:proofErr w:type="spellEnd"/>
+      <w:proofErr w:type="gramEnd"/>
+      <w:r>
+        <w:rPr>
+          <w:b/>
+          <w:bCs/>
+          <w:lang w:val="es-CO"/>
+        </w:rPr>
+        <w:t xml:space="preserve"> () </w:t>
       </w:r>
       <w:r>
         <w:rPr>
@@ -1916,13 +2302,23 @@
           <w:lang w:val="es-CO"/>
         </w:rPr>
       </w:pPr>
+      <w:proofErr w:type="spellStart"/>
       <w:r>
         <w:rPr>
           <w:b/>
           <w:bCs/>
           <w:lang w:val="es-CO"/>
         </w:rPr>
-        <w:t xml:space="preserve">concat </w:t>
+        <w:t>concat</w:t>
+      </w:r>
+      <w:proofErr w:type="spellEnd"/>
+      <w:r>
+        <w:rPr>
+          <w:b/>
+          <w:bCs/>
+          <w:lang w:val="es-CO"/>
+        </w:rPr>
+        <w:t xml:space="preserve"> </w:t>
       </w:r>
       <w:r>
         <w:rPr>
@@ -1999,8 +2395,18 @@
           <w:bCs/>
           <w:lang w:val="es-CO"/>
         </w:rPr>
-        <w:t xml:space="preserve"> for</w:t>
-      </w:r>
+        <w:t xml:space="preserve"> </w:t>
+      </w:r>
+      <w:proofErr w:type="spellStart"/>
+      <w:r>
+        <w:rPr>
+          <w:b/>
+          <w:bCs/>
+          <w:lang w:val="es-CO"/>
+        </w:rPr>
+        <w:t>for</w:t>
+      </w:r>
+      <w:proofErr w:type="spellEnd"/>
       <w:r>
         <w:rPr>
           <w:b/>
@@ -2021,6 +2427,7 @@
           <w:lang w:val="en-US"/>
         </w:rPr>
       </w:pPr>
+      <w:proofErr w:type="gramStart"/>
       <w:r>
         <w:rPr>
           <w:b/>
@@ -2033,25 +2440,82 @@
         <w:rPr>
           <w:lang w:val="en-US"/>
         </w:rPr>
-        <w:t>(let index = 0; i</w:t>
-      </w:r>
+        <w:t>(</w:t>
+      </w:r>
+      <w:proofErr w:type="gramEnd"/>
       <w:r>
         <w:rPr>
           <w:lang w:val="en-US"/>
         </w:rPr>
+        <w:t xml:space="preserve">let index = 0; </w:t>
+      </w:r>
+      <w:proofErr w:type="spellStart"/>
+      <w:r>
+        <w:rPr>
+          <w:lang w:val="en-US"/>
+        </w:rPr>
+        <w:t>i</w:t>
+      </w:r>
+      <w:proofErr w:type="spellEnd"/>
+      <w:r>
+        <w:rPr>
+          <w:lang w:val="en-US"/>
+        </w:rPr>
         <w:t xml:space="preserve"> </w:t>
       </w:r>
       <w:r>
         <w:rPr>
           <w:lang w:val="en-US"/>
         </w:rPr>
-        <w:t>&lt; arreglo.length; i++){</w:t>
-      </w:r>
+        <w:t xml:space="preserve">&lt; </w:t>
+      </w:r>
+      <w:proofErr w:type="spellStart"/>
       <w:r>
         <w:rPr>
           <w:lang w:val="en-US"/>
         </w:rPr>
-        <w:t xml:space="preserve"> acción }</w:t>
+        <w:t>arreglo.length</w:t>
+      </w:r>
+      <w:proofErr w:type="spellEnd"/>
+      <w:r>
+        <w:rPr>
+          <w:lang w:val="en-US"/>
+        </w:rPr>
+        <w:t xml:space="preserve">; </w:t>
+      </w:r>
+      <w:proofErr w:type="spellStart"/>
+      <w:r>
+        <w:rPr>
+          <w:lang w:val="en-US"/>
+        </w:rPr>
+        <w:t>i</w:t>
+      </w:r>
+      <w:proofErr w:type="spellEnd"/>
+      <w:r>
+        <w:rPr>
+          <w:lang w:val="en-US"/>
+        </w:rPr>
+        <w:t>++){</w:t>
+      </w:r>
+      <w:r>
+        <w:rPr>
+          <w:lang w:val="en-US"/>
+        </w:rPr>
+        <w:t xml:space="preserve"> </w:t>
+      </w:r>
+      <w:proofErr w:type="spellStart"/>
+      <w:r>
+        <w:rPr>
+          <w:lang w:val="en-US"/>
+        </w:rPr>
+        <w:t>acción</w:t>
+      </w:r>
+      <w:proofErr w:type="spellEnd"/>
+      <w:r>
+        <w:rPr>
+          <w:lang w:val="en-US"/>
+        </w:rPr>
+        <w:t xml:space="preserve"> }</w:t>
       </w:r>
     </w:p>
     <w:p>
@@ -2078,20 +2542,127 @@
         </w:numPr>
       </w:pPr>
       <w:r>
-        <w:t>|</w:t>
-      </w:r>
+        <w:t xml:space="preserve">Window </w:t>
+      </w:r>
+      <w:proofErr w:type="spellStart"/>
+      <w:r>
+        <w:t>Object</w:t>
+      </w:r>
+      <w:proofErr w:type="spellEnd"/>
+      <w:r>
+        <w:t xml:space="preserve"> </w:t>
+      </w:r>
+      <w:r>
+        <w:t>=&gt; Nuestra ventana de navegación.</w:t>
+      </w:r>
+    </w:p>
+    <w:p>
+      <w:pPr>
+        <w:pStyle w:val="Prrafodelista"/>
+        <w:numPr>
+          <w:ilvl w:val="0"/>
+          <w:numId w:val="16"/>
+        </w:numPr>
+      </w:pPr>
+      <w:proofErr w:type="spellStart"/>
+      <w:r>
+        <w:t>Scope</w:t>
+      </w:r>
+      <w:proofErr w:type="spellEnd"/>
+      <w:r>
+        <w:t xml:space="preserve"> =&gt; Visibilidad que tiene un valor en JavaScript.</w:t>
+      </w:r>
+    </w:p>
+    <w:p>
+      <w:pPr>
+        <w:pStyle w:val="Prrafodelista"/>
+        <w:numPr>
+          <w:ilvl w:val="1"/>
+          <w:numId w:val="16"/>
+        </w:numPr>
+      </w:pPr>
+      <w:r>
+        <w:t>Globales: No están dentro de una función, o dentro de un bloque de código.</w:t>
+      </w:r>
+    </w:p>
+    <w:p>
+      <w:pPr>
+        <w:pStyle w:val="Prrafodelista"/>
+        <w:numPr>
+          <w:ilvl w:val="1"/>
+          <w:numId w:val="16"/>
+        </w:numPr>
+      </w:pPr>
+      <w:r>
+        <w:t xml:space="preserve">Local: Cuando está dentro de una función su </w:t>
+      </w:r>
+      <w:proofErr w:type="spellStart"/>
+      <w:r>
+        <w:t>scope</w:t>
+      </w:r>
+      <w:proofErr w:type="spellEnd"/>
+      <w:r>
+        <w:t xml:space="preserve"> es local. </w:t>
+      </w:r>
+    </w:p>
+    <w:p>
+      <w:pPr>
+        <w:pStyle w:val="Prrafodelista"/>
+        <w:numPr>
+          <w:ilvl w:val="1"/>
+          <w:numId w:val="16"/>
+        </w:numPr>
+      </w:pPr>
+      <w:r>
+        <w:t xml:space="preserve">Bloque: Cuando se declara </w:t>
+      </w:r>
+      <w:r>
+        <w:t xml:space="preserve">con </w:t>
+      </w:r>
+      <w:proofErr w:type="spellStart"/>
+      <w:r>
+        <w:rPr>
+          <w:b/>
+        </w:rPr>
+        <w:t>var</w:t>
+      </w:r>
+      <w:proofErr w:type="spellEnd"/>
+      <w:r>
+        <w:rPr>
+          <w:b/>
+        </w:rPr>
+        <w:t xml:space="preserve"> </w:t>
+      </w:r>
+      <w:r>
+        <w:t>dentó de un par de llaves se reescriben los valores globales.</w:t>
+      </w:r>
+    </w:p>
+    <w:p/>
+    <w:p>
+      <w:pPr>
+        <w:pStyle w:val="Prrafodelista"/>
+        <w:numPr>
+          <w:ilvl w:val="0"/>
+          <w:numId w:val="17"/>
+        </w:numPr>
+      </w:pPr>
+      <w:r>
+        <w:rPr>
+          <w:b/>
+          <w:i/>
+        </w:rPr>
+        <w:t>Sección 3: DOM, Window, Scripting</w:t>
+      </w:r>
+    </w:p>
+    <w:p>
+      <w:pPr>
+        <w:rPr>
+          <w:u w:val="single"/>
+        </w:rPr>
+      </w:pPr>
       <w:bookmarkStart w:id="0" w:name="_GoBack"/>
       <w:bookmarkEnd w:id="0"/>
     </w:p>
-    <w:p>
-      <w:pPr>
-        <w:ind w:firstLine="708"/>
-      </w:pPr>
-      <w:r>
-        <w:t xml:space="preserve"> </w:t>
-      </w:r>
-    </w:p>
-    <w:p/>
     <w:sectPr>
       <w:pgSz w:w="11906" w:h="16838"/>
       <w:pgMar w:top="1417" w:right="1701" w:bottom="1417" w:left="1701" w:header="708" w:footer="708" w:gutter="0"/>
@@ -2103,7 +2674,7 @@
 </file>
 
 <file path=word/numbering.xml><?xml version="1.0" encoding="utf-8"?>
-<w:numbering xmlns:wpc="http://schemas.microsoft.com/office/word/2010/wordprocessingCanvas" xmlns:cx="http://schemas.microsoft.com/office/drawing/2014/chartex" xmlns:cx1="http://schemas.microsoft.com/office/drawing/2015/9/8/chartex" xmlns:cx2="http://schemas.microsoft.com/office/drawing/2015/10/21/chartex" xmlns:cx3="http://schemas.microsoft.com/office/drawing/2016/5/9/chartex" xmlns:cx4="http://schemas.microsoft.com/office/drawing/2016/5/10/chartex" xmlns:cx5="http://schemas.microsoft.com/office/drawing/2016/5/11/chartex" xmlns:cx6="http://schemas.microsoft.com/office/drawing/2016/5/12/chartex" xmlns:cx7="http://schemas.microsoft.com/office/drawing/2016/5/13/chartex" xmlns:cx8="http://schemas.microsoft.com/office/drawing/2016/5/14/chartex" xmlns:mc="http://schemas.openxmlformats.org/markup-compatibility/2006" xmlns:aink="http://schemas.microsoft.com/office/drawing/2016/ink" xmlns:am3d="http://schemas.microsoft.com/office/drawing/2017/model3d" xmlns:o="urn:schemas-microsoft-com:office:office" xmlns:r="http://schemas.openxmlformats.org/officeDocument/2006/relationships" xmlns:m="http://schemas.openxmlformats.org/officeDocument/2006/math" xmlns:v="urn:schemas-microsoft-com:vml" xmlns:wp14="http://schemas.microsoft.com/office/word/2010/wordprocessingDrawing" xmlns:wp="http://schemas.openxmlformats.org/drawingml/2006/wordprocessingDrawing" xmlns:w10="urn:schemas-microsoft-com:office:word" xmlns:w="http://schemas.openxmlformats.org/wordprocessingml/2006/main" xmlns:w14="http://schemas.microsoft.com/office/word/2010/wordml" xmlns:w15="http://schemas.microsoft.com/office/word/2012/wordml" xmlns:w16cid="http://schemas.microsoft.com/office/word/2016/wordml/cid" xmlns:w16se="http://schemas.microsoft.com/office/word/2015/wordml/symex" xmlns:wpg="http://schemas.microsoft.com/office/word/2010/wordprocessingGroup" xmlns:wpi="http://schemas.microsoft.com/office/word/2010/wordprocessingInk" xmlns:wne="http://schemas.microsoft.com/office/word/2006/wordml" xmlns:wps="http://schemas.microsoft.com/office/word/2010/wordprocessingShape" mc:Ignorable="w14 w15 w16se w16cid wp14">
+<w:numbering xmlns:wpc="http://schemas.microsoft.com/office/word/2010/wordprocessingCanvas" xmlns:cx="http://schemas.microsoft.com/office/drawing/2014/chartex" xmlns:mc="http://schemas.openxmlformats.org/markup-compatibility/2006" xmlns:o="urn:schemas-microsoft-com:office:office" xmlns:r="http://schemas.openxmlformats.org/officeDocument/2006/relationships" xmlns:m="http://schemas.openxmlformats.org/officeDocument/2006/math" xmlns:v="urn:schemas-microsoft-com:vml" xmlns:wp14="http://schemas.microsoft.com/office/word/2010/wordprocessingDrawing" xmlns:wp="http://schemas.openxmlformats.org/drawingml/2006/wordprocessingDrawing" xmlns:w10="urn:schemas-microsoft-com:office:word" xmlns:w="http://schemas.openxmlformats.org/wordprocessingml/2006/main" xmlns:w14="http://schemas.microsoft.com/office/word/2010/wordml" xmlns:w15="http://schemas.microsoft.com/office/word/2012/wordml" xmlns:w16se="http://schemas.microsoft.com/office/word/2015/wordml/symex" xmlns:wpg="http://schemas.microsoft.com/office/word/2010/wordprocessingGroup" xmlns:wpi="http://schemas.microsoft.com/office/word/2010/wordprocessingInk" xmlns:wne="http://schemas.microsoft.com/office/word/2006/wordml" xmlns:wps="http://schemas.microsoft.com/office/word/2010/wordprocessingShape" mc:Ignorable="w14 w15 w16se wp14">
   <w:abstractNum w:abstractNumId="0" w15:restartNumberingAfterBreak="0">
     <w:nsid w:val="03186583"/>
     <w:multiLevelType w:val="hybridMultilevel"/>
@@ -2670,6 +3241,119 @@
     </w:lvl>
   </w:abstractNum>
   <w:abstractNum w:abstractNumId="5" w15:restartNumberingAfterBreak="0">
+    <w:nsid w:val="2EBE6883"/>
+    <w:multiLevelType w:val="hybridMultilevel"/>
+    <w:tmpl w:val="8AF45B10"/>
+    <w:lvl w:ilvl="0" w:tplc="240A000B">
+      <w:start w:val="1"/>
+      <w:numFmt w:val="bullet"/>
+      <w:lvlText w:val=""/>
+      <w:lvlJc w:val="left"/>
+      <w:pPr>
+        <w:ind w:left="720" w:hanging="360"/>
+      </w:pPr>
+      <w:rPr>
+        <w:rFonts w:ascii="Wingdings" w:hAnsi="Wingdings" w:hint="default"/>
+      </w:rPr>
+    </w:lvl>
+    <w:lvl w:ilvl="1" w:tplc="240A0003" w:tentative="1">
+      <w:start w:val="1"/>
+      <w:numFmt w:val="bullet"/>
+      <w:lvlText w:val="o"/>
+      <w:lvlJc w:val="left"/>
+      <w:pPr>
+        <w:ind w:left="1440" w:hanging="360"/>
+      </w:pPr>
+      <w:rPr>
+        <w:rFonts w:ascii="Courier New" w:hAnsi="Courier New" w:cs="Courier New" w:hint="default"/>
+      </w:rPr>
+    </w:lvl>
+    <w:lvl w:ilvl="2" w:tplc="240A0005" w:tentative="1">
+      <w:start w:val="1"/>
+      <w:numFmt w:val="bullet"/>
+      <w:lvlText w:val=""/>
+      <w:lvlJc w:val="left"/>
+      <w:pPr>
+        <w:ind w:left="2160" w:hanging="360"/>
+      </w:pPr>
+      <w:rPr>
+        <w:rFonts w:ascii="Wingdings" w:hAnsi="Wingdings" w:hint="default"/>
+      </w:rPr>
+    </w:lvl>
+    <w:lvl w:ilvl="3" w:tplc="240A0001" w:tentative="1">
+      <w:start w:val="1"/>
+      <w:numFmt w:val="bullet"/>
+      <w:lvlText w:val=""/>
+      <w:lvlJc w:val="left"/>
+      <w:pPr>
+        <w:ind w:left="2880" w:hanging="360"/>
+      </w:pPr>
+      <w:rPr>
+        <w:rFonts w:ascii="Symbol" w:hAnsi="Symbol" w:hint="default"/>
+      </w:rPr>
+    </w:lvl>
+    <w:lvl w:ilvl="4" w:tplc="240A0003" w:tentative="1">
+      <w:start w:val="1"/>
+      <w:numFmt w:val="bullet"/>
+      <w:lvlText w:val="o"/>
+      <w:lvlJc w:val="left"/>
+      <w:pPr>
+        <w:ind w:left="3600" w:hanging="360"/>
+      </w:pPr>
+      <w:rPr>
+        <w:rFonts w:ascii="Courier New" w:hAnsi="Courier New" w:cs="Courier New" w:hint="default"/>
+      </w:rPr>
+    </w:lvl>
+    <w:lvl w:ilvl="5" w:tplc="240A0005" w:tentative="1">
+      <w:start w:val="1"/>
+      <w:numFmt w:val="bullet"/>
+      <w:lvlText w:val=""/>
+      <w:lvlJc w:val="left"/>
+      <w:pPr>
+        <w:ind w:left="4320" w:hanging="360"/>
+      </w:pPr>
+      <w:rPr>
+        <w:rFonts w:ascii="Wingdings" w:hAnsi="Wingdings" w:hint="default"/>
+      </w:rPr>
+    </w:lvl>
+    <w:lvl w:ilvl="6" w:tplc="240A0001" w:tentative="1">
+      <w:start w:val="1"/>
+      <w:numFmt w:val="bullet"/>
+      <w:lvlText w:val=""/>
+      <w:lvlJc w:val="left"/>
+      <w:pPr>
+        <w:ind w:left="5040" w:hanging="360"/>
+      </w:pPr>
+      <w:rPr>
+        <w:rFonts w:ascii="Symbol" w:hAnsi="Symbol" w:hint="default"/>
+      </w:rPr>
+    </w:lvl>
+    <w:lvl w:ilvl="7" w:tplc="240A0003" w:tentative="1">
+      <w:start w:val="1"/>
+      <w:numFmt w:val="bullet"/>
+      <w:lvlText w:val="o"/>
+      <w:lvlJc w:val="left"/>
+      <w:pPr>
+        <w:ind w:left="5760" w:hanging="360"/>
+      </w:pPr>
+      <w:rPr>
+        <w:rFonts w:ascii="Courier New" w:hAnsi="Courier New" w:cs="Courier New" w:hint="default"/>
+      </w:rPr>
+    </w:lvl>
+    <w:lvl w:ilvl="8" w:tplc="240A0005" w:tentative="1">
+      <w:start w:val="1"/>
+      <w:numFmt w:val="bullet"/>
+      <w:lvlText w:val=""/>
+      <w:lvlJc w:val="left"/>
+      <w:pPr>
+        <w:ind w:left="6480" w:hanging="360"/>
+      </w:pPr>
+      <w:rPr>
+        <w:rFonts w:ascii="Wingdings" w:hAnsi="Wingdings" w:hint="default"/>
+      </w:rPr>
+    </w:lvl>
+  </w:abstractNum>
+  <w:abstractNum w:abstractNumId="6" w15:restartNumberingAfterBreak="0">
     <w:nsid w:val="43734A3A"/>
     <w:multiLevelType w:val="hybridMultilevel"/>
     <w:tmpl w:val="472A6506"/>
@@ -2782,7 +3466,7 @@
       </w:rPr>
     </w:lvl>
   </w:abstractNum>
-  <w:abstractNum w:abstractNumId="6" w15:restartNumberingAfterBreak="0">
+  <w:abstractNum w:abstractNumId="7" w15:restartNumberingAfterBreak="0">
     <w:nsid w:val="46EE5B4C"/>
     <w:multiLevelType w:val="multilevel"/>
     <w:tmpl w:val="42368B24"/>
@@ -2900,7 +3584,7 @@
       </w:rPr>
     </w:lvl>
   </w:abstractNum>
-  <w:abstractNum w:abstractNumId="7" w15:restartNumberingAfterBreak="0">
+  <w:abstractNum w:abstractNumId="8" w15:restartNumberingAfterBreak="0">
     <w:nsid w:val="47AE29E4"/>
     <w:multiLevelType w:val="hybridMultilevel"/>
     <w:tmpl w:val="99A27EE8"/>
@@ -3013,7 +3697,120 @@
       </w:rPr>
     </w:lvl>
   </w:abstractNum>
-  <w:abstractNum w:abstractNumId="8" w15:restartNumberingAfterBreak="0">
+  <w:abstractNum w:abstractNumId="9" w15:restartNumberingAfterBreak="0">
+    <w:nsid w:val="5294485D"/>
+    <w:multiLevelType w:val="hybridMultilevel"/>
+    <w:tmpl w:val="D23E3BE8"/>
+    <w:lvl w:ilvl="0" w:tplc="240A0001">
+      <w:start w:val="1"/>
+      <w:numFmt w:val="bullet"/>
+      <w:lvlText w:val=""/>
+      <w:lvlJc w:val="left"/>
+      <w:pPr>
+        <w:ind w:left="720" w:hanging="360"/>
+      </w:pPr>
+      <w:rPr>
+        <w:rFonts w:ascii="Symbol" w:hAnsi="Symbol" w:hint="default"/>
+      </w:rPr>
+    </w:lvl>
+    <w:lvl w:ilvl="1" w:tplc="240A0003">
+      <w:start w:val="1"/>
+      <w:numFmt w:val="bullet"/>
+      <w:lvlText w:val="o"/>
+      <w:lvlJc w:val="left"/>
+      <w:pPr>
+        <w:ind w:left="1440" w:hanging="360"/>
+      </w:pPr>
+      <w:rPr>
+        <w:rFonts w:ascii="Courier New" w:hAnsi="Courier New" w:cs="Courier New" w:hint="default"/>
+      </w:rPr>
+    </w:lvl>
+    <w:lvl w:ilvl="2" w:tplc="240A0005" w:tentative="1">
+      <w:start w:val="1"/>
+      <w:numFmt w:val="bullet"/>
+      <w:lvlText w:val=""/>
+      <w:lvlJc w:val="left"/>
+      <w:pPr>
+        <w:ind w:left="2160" w:hanging="360"/>
+      </w:pPr>
+      <w:rPr>
+        <w:rFonts w:ascii="Wingdings" w:hAnsi="Wingdings" w:hint="default"/>
+      </w:rPr>
+    </w:lvl>
+    <w:lvl w:ilvl="3" w:tplc="240A0001" w:tentative="1">
+      <w:start w:val="1"/>
+      <w:numFmt w:val="bullet"/>
+      <w:lvlText w:val=""/>
+      <w:lvlJc w:val="left"/>
+      <w:pPr>
+        <w:ind w:left="2880" w:hanging="360"/>
+      </w:pPr>
+      <w:rPr>
+        <w:rFonts w:ascii="Symbol" w:hAnsi="Symbol" w:hint="default"/>
+      </w:rPr>
+    </w:lvl>
+    <w:lvl w:ilvl="4" w:tplc="240A0003" w:tentative="1">
+      <w:start w:val="1"/>
+      <w:numFmt w:val="bullet"/>
+      <w:lvlText w:val="o"/>
+      <w:lvlJc w:val="left"/>
+      <w:pPr>
+        <w:ind w:left="3600" w:hanging="360"/>
+      </w:pPr>
+      <w:rPr>
+        <w:rFonts w:ascii="Courier New" w:hAnsi="Courier New" w:cs="Courier New" w:hint="default"/>
+      </w:rPr>
+    </w:lvl>
+    <w:lvl w:ilvl="5" w:tplc="240A0005" w:tentative="1">
+      <w:start w:val="1"/>
+      <w:numFmt w:val="bullet"/>
+      <w:lvlText w:val=""/>
+      <w:lvlJc w:val="left"/>
+      <w:pPr>
+        <w:ind w:left="4320" w:hanging="360"/>
+      </w:pPr>
+      <w:rPr>
+        <w:rFonts w:ascii="Wingdings" w:hAnsi="Wingdings" w:hint="default"/>
+      </w:rPr>
+    </w:lvl>
+    <w:lvl w:ilvl="6" w:tplc="240A0001" w:tentative="1">
+      <w:start w:val="1"/>
+      <w:numFmt w:val="bullet"/>
+      <w:lvlText w:val=""/>
+      <w:lvlJc w:val="left"/>
+      <w:pPr>
+        <w:ind w:left="5040" w:hanging="360"/>
+      </w:pPr>
+      <w:rPr>
+        <w:rFonts w:ascii="Symbol" w:hAnsi="Symbol" w:hint="default"/>
+      </w:rPr>
+    </w:lvl>
+    <w:lvl w:ilvl="7" w:tplc="240A0003" w:tentative="1">
+      <w:start w:val="1"/>
+      <w:numFmt w:val="bullet"/>
+      <w:lvlText w:val="o"/>
+      <w:lvlJc w:val="left"/>
+      <w:pPr>
+        <w:ind w:left="5760" w:hanging="360"/>
+      </w:pPr>
+      <w:rPr>
+        <w:rFonts w:ascii="Courier New" w:hAnsi="Courier New" w:cs="Courier New" w:hint="default"/>
+      </w:rPr>
+    </w:lvl>
+    <w:lvl w:ilvl="8" w:tplc="240A0005" w:tentative="1">
+      <w:start w:val="1"/>
+      <w:numFmt w:val="bullet"/>
+      <w:lvlText w:val=""/>
+      <w:lvlJc w:val="left"/>
+      <w:pPr>
+        <w:ind w:left="6480" w:hanging="360"/>
+      </w:pPr>
+      <w:rPr>
+        <w:rFonts w:ascii="Wingdings" w:hAnsi="Wingdings" w:hint="default"/>
+      </w:rPr>
+    </w:lvl>
+  </w:abstractNum>
+  <w:abstractNum w:abstractNumId="10" w15:restartNumberingAfterBreak="0">
     <w:nsid w:val="651E7957"/>
     <w:multiLevelType w:val="hybridMultilevel"/>
     <w:tmpl w:val="5378AD54"/>
@@ -3126,7 +3923,7 @@
       </w:rPr>
     </w:lvl>
   </w:abstractNum>
-  <w:abstractNum w:abstractNumId="9" w15:restartNumberingAfterBreak="0">
+  <w:abstractNum w:abstractNumId="11" w15:restartNumberingAfterBreak="0">
     <w:nsid w:val="68850D20"/>
     <w:multiLevelType w:val="hybridMultilevel"/>
     <w:tmpl w:val="B99AC562"/>
@@ -3215,7 +4012,7 @@
       </w:pPr>
     </w:lvl>
   </w:abstractNum>
-  <w:abstractNum w:abstractNumId="10" w15:restartNumberingAfterBreak="0">
+  <w:abstractNum w:abstractNumId="12" w15:restartNumberingAfterBreak="0">
     <w:nsid w:val="6B9D41D3"/>
     <w:multiLevelType w:val="hybridMultilevel"/>
     <w:tmpl w:val="BB867284"/>
@@ -3328,7 +4125,7 @@
       </w:rPr>
     </w:lvl>
   </w:abstractNum>
-  <w:abstractNum w:abstractNumId="11" w15:restartNumberingAfterBreak="0">
+  <w:abstractNum w:abstractNumId="13" w15:restartNumberingAfterBreak="0">
     <w:nsid w:val="6E5216B3"/>
     <w:multiLevelType w:val="hybridMultilevel"/>
     <w:tmpl w:val="307AFF9C"/>
@@ -3441,7 +4238,7 @@
       </w:rPr>
     </w:lvl>
   </w:abstractNum>
-  <w:abstractNum w:abstractNumId="12" w15:restartNumberingAfterBreak="0">
+  <w:abstractNum w:abstractNumId="14" w15:restartNumberingAfterBreak="0">
     <w:nsid w:val="76591881"/>
     <w:multiLevelType w:val="hybridMultilevel"/>
     <w:tmpl w:val="96663FD8"/>
@@ -3554,7 +4351,7 @@
       </w:rPr>
     </w:lvl>
   </w:abstractNum>
-  <w:abstractNum w:abstractNumId="13" w15:restartNumberingAfterBreak="0">
+  <w:abstractNum w:abstractNumId="15" w15:restartNumberingAfterBreak="0">
     <w:nsid w:val="7EC2351F"/>
     <w:multiLevelType w:val="hybridMultilevel"/>
     <w:tmpl w:val="4620C48C"/>
@@ -3667,7 +4464,7 @@
       </w:rPr>
     </w:lvl>
   </w:abstractNum>
-  <w:abstractNum w:abstractNumId="14" w15:restartNumberingAfterBreak="0">
+  <w:abstractNum w:abstractNumId="16" w15:restartNumberingAfterBreak="0">
     <w:nsid w:val="7ECA53EF"/>
     <w:multiLevelType w:val="hybridMultilevel"/>
     <w:tmpl w:val="79F4FB10"/>
@@ -3781,25 +4578,25 @@
     </w:lvl>
   </w:abstractNum>
   <w:num w:numId="1">
-    <w:abstractNumId w:val="6"/>
+    <w:abstractNumId w:val="7"/>
   </w:num>
   <w:num w:numId="2">
-    <w:abstractNumId w:val="12"/>
+    <w:abstractNumId w:val="14"/>
   </w:num>
   <w:num w:numId="3">
     <w:abstractNumId w:val="0"/>
   </w:num>
   <w:num w:numId="4">
+    <w:abstractNumId w:val="13"/>
+  </w:num>
+  <w:num w:numId="5">
+    <w:abstractNumId w:val="8"/>
+  </w:num>
+  <w:num w:numId="6">
     <w:abstractNumId w:val="11"/>
   </w:num>
-  <w:num w:numId="5">
-    <w:abstractNumId w:val="7"/>
-  </w:num>
-  <w:num w:numId="6">
-    <w:abstractNumId w:val="9"/>
-  </w:num>
   <w:num w:numId="7">
-    <w:abstractNumId w:val="5"/>
+    <w:abstractNumId w:val="6"/>
   </w:num>
   <w:num w:numId="8">
     <w:abstractNumId w:val="2"/>
@@ -3811,25 +4608,31 @@
     <w:abstractNumId w:val="4"/>
   </w:num>
   <w:num w:numId="11">
-    <w:abstractNumId w:val="13"/>
+    <w:abstractNumId w:val="15"/>
   </w:num>
   <w:num w:numId="12">
     <w:abstractNumId w:val="3"/>
   </w:num>
   <w:num w:numId="13">
-    <w:abstractNumId w:val="8"/>
+    <w:abstractNumId w:val="10"/>
   </w:num>
   <w:num w:numId="14">
-    <w:abstractNumId w:val="14"/>
+    <w:abstractNumId w:val="16"/>
   </w:num>
   <w:num w:numId="15">
-    <w:abstractNumId w:val="10"/>
+    <w:abstractNumId w:val="12"/>
+  </w:num>
+  <w:num w:numId="16">
+    <w:abstractNumId w:val="9"/>
+  </w:num>
+  <w:num w:numId="17">
+    <w:abstractNumId w:val="5"/>
   </w:num>
 </w:numbering>
 </file>
 
 <file path=word/styles.xml><?xml version="1.0" encoding="utf-8"?>
-<w:styles xmlns:mc="http://schemas.openxmlformats.org/markup-compatibility/2006" xmlns:r="http://schemas.openxmlformats.org/officeDocument/2006/relationships" xmlns:w="http://schemas.openxmlformats.org/wordprocessingml/2006/main" xmlns:w14="http://schemas.microsoft.com/office/word/2010/wordml" xmlns:w15="http://schemas.microsoft.com/office/word/2012/wordml" xmlns:w16cid="http://schemas.microsoft.com/office/word/2016/wordml/cid" xmlns:w16se="http://schemas.microsoft.com/office/word/2015/wordml/symex" mc:Ignorable="w14 w15 w16se w16cid">
+<w:styles xmlns:mc="http://schemas.openxmlformats.org/markup-compatibility/2006" xmlns:r="http://schemas.openxmlformats.org/officeDocument/2006/relationships" xmlns:w="http://schemas.openxmlformats.org/wordprocessingml/2006/main" xmlns:w14="http://schemas.microsoft.com/office/word/2010/wordml" xmlns:w15="http://schemas.microsoft.com/office/word/2012/wordml" xmlns:w16se="http://schemas.microsoft.com/office/word/2015/wordml/symex" mc:Ignorable="w14 w15 w16se">
   <w:docDefaults>
     <w:rPrDefault>
       <w:rPr>
@@ -3845,7 +4648,7 @@
       </w:pPr>
     </w:pPrDefault>
   </w:docDefaults>
-  <w:latentStyles w:defLockedState="0" w:defUIPriority="99" w:defSemiHidden="0" w:defUnhideWhenUsed="0" w:defQFormat="0" w:count="376">
+  <w:latentStyles w:defLockedState="0" w:defUIPriority="99" w:defSemiHidden="0" w:defUnhideWhenUsed="0" w:defQFormat="0" w:count="371">
     <w:lsdException w:name="Normal" w:uiPriority="0" w:qFormat="1"/>
     <w:lsdException w:name="heading 1" w:uiPriority="9" w:qFormat="1"/>
     <w:lsdException w:name="heading 2" w:semiHidden="1" w:uiPriority="9" w:unhideWhenUsed="1" w:qFormat="1"/>
@@ -4217,11 +5020,6 @@
     <w:lsdException w:name="List Table 5 Dark Accent 6" w:uiPriority="50"/>
     <w:lsdException w:name="List Table 6 Colorful Accent 6" w:uiPriority="51"/>
     <w:lsdException w:name="List Table 7 Colorful Accent 6" w:uiPriority="52"/>
-    <w:lsdException w:name="Mention" w:semiHidden="1" w:unhideWhenUsed="1"/>
-    <w:lsdException w:name="Smart Hyperlink" w:semiHidden="1" w:unhideWhenUsed="1"/>
-    <w:lsdException w:name="Hashtag" w:semiHidden="1" w:unhideWhenUsed="1"/>
-    <w:lsdException w:name="Unresolved Mention" w:semiHidden="1" w:unhideWhenUsed="1"/>
-    <w:lsdException w:name="Smart Link" w:semiHidden="1" w:unhideWhenUsed="1"/>
   </w:latentStyles>
   <w:style w:type="paragraph" w:default="1" w:styleId="Normal">
     <w:name w:val="Normal"/>
@@ -4275,6 +5073,7 @@
   <w:style w:type="character" w:default="1" w:styleId="Fuentedeprrafopredeter">
     <w:name w:val="Default Paragraph Font"/>
     <w:uiPriority w:val="1"/>
+    <w:semiHidden/>
     <w:unhideWhenUsed/>
   </w:style>
   <w:style w:type="table" w:default="1" w:styleId="Tablanormal">

</xml_diff>

<commit_message>
Seccion 2 -6 con proyecto
</commit_message>
<xml_diff>
--- a/Curso de JavaScript Moderno.docx
+++ b/Curso de JavaScript Moderno.docx
@@ -1,6 +1,6 @@
 
 <file path=word/document.xml><?xml version="1.0" encoding="utf-8"?>
-<w:document xmlns:wpc="http://schemas.microsoft.com/office/word/2010/wordprocessingCanvas" xmlns:cx="http://schemas.microsoft.com/office/drawing/2014/chartex" xmlns:mc="http://schemas.openxmlformats.org/markup-compatibility/2006" xmlns:o="urn:schemas-microsoft-com:office:office" xmlns:r="http://schemas.openxmlformats.org/officeDocument/2006/relationships" xmlns:m="http://schemas.openxmlformats.org/officeDocument/2006/math" xmlns:v="urn:schemas-microsoft-com:vml" xmlns:wp14="http://schemas.microsoft.com/office/word/2010/wordprocessingDrawing" xmlns:wp="http://schemas.openxmlformats.org/drawingml/2006/wordprocessingDrawing" xmlns:w10="urn:schemas-microsoft-com:office:word" xmlns:w="http://schemas.openxmlformats.org/wordprocessingml/2006/main" xmlns:w14="http://schemas.microsoft.com/office/word/2010/wordml" xmlns:w15="http://schemas.microsoft.com/office/word/2012/wordml" xmlns:w16se="http://schemas.microsoft.com/office/word/2015/wordml/symex" xmlns:wpg="http://schemas.microsoft.com/office/word/2010/wordprocessingGroup" xmlns:wpi="http://schemas.microsoft.com/office/word/2010/wordprocessingInk" xmlns:wne="http://schemas.microsoft.com/office/word/2006/wordml" xmlns:wps="http://schemas.microsoft.com/office/word/2010/wordprocessingShape" mc:Ignorable="w14 w15 w16se wp14">
+<w:document xmlns:wpc="http://schemas.microsoft.com/office/word/2010/wordprocessingCanvas" xmlns:cx="http://schemas.microsoft.com/office/drawing/2014/chartex" xmlns:cx1="http://schemas.microsoft.com/office/drawing/2015/9/8/chartex" xmlns:cx2="http://schemas.microsoft.com/office/drawing/2015/10/21/chartex" xmlns:cx3="http://schemas.microsoft.com/office/drawing/2016/5/9/chartex" xmlns:cx4="http://schemas.microsoft.com/office/drawing/2016/5/10/chartex" xmlns:cx5="http://schemas.microsoft.com/office/drawing/2016/5/11/chartex" xmlns:cx6="http://schemas.microsoft.com/office/drawing/2016/5/12/chartex" xmlns:cx7="http://schemas.microsoft.com/office/drawing/2016/5/13/chartex" xmlns:cx8="http://schemas.microsoft.com/office/drawing/2016/5/14/chartex" xmlns:mc="http://schemas.openxmlformats.org/markup-compatibility/2006" xmlns:aink="http://schemas.microsoft.com/office/drawing/2016/ink" xmlns:am3d="http://schemas.microsoft.com/office/drawing/2017/model3d" xmlns:o="urn:schemas-microsoft-com:office:office" xmlns:r="http://schemas.openxmlformats.org/officeDocument/2006/relationships" xmlns:m="http://schemas.openxmlformats.org/officeDocument/2006/math" xmlns:v="urn:schemas-microsoft-com:vml" xmlns:wp14="http://schemas.microsoft.com/office/word/2010/wordprocessingDrawing" xmlns:wp="http://schemas.openxmlformats.org/drawingml/2006/wordprocessingDrawing" xmlns:w10="urn:schemas-microsoft-com:office:word" xmlns:w="http://schemas.openxmlformats.org/wordprocessingml/2006/main" xmlns:w14="http://schemas.microsoft.com/office/word/2010/wordml" xmlns:w15="http://schemas.microsoft.com/office/word/2012/wordml" xmlns:w16cid="http://schemas.microsoft.com/office/word/2016/wordml/cid" xmlns:w16se="http://schemas.microsoft.com/office/word/2015/wordml/symex" xmlns:wpg="http://schemas.microsoft.com/office/word/2010/wordprocessingGroup" xmlns:wpi="http://schemas.microsoft.com/office/word/2010/wordprocessingInk" xmlns:wne="http://schemas.microsoft.com/office/word/2006/wordml" xmlns:wps="http://schemas.microsoft.com/office/word/2010/wordprocessingShape" mc:Ignorable="w14 w15 w16se w16cid wp14">
   <w:body>
     <w:p>
       <w:pPr>
@@ -53,19 +53,11 @@
           <w:lang w:val="es-CO"/>
         </w:rPr>
       </w:pPr>
-      <w:proofErr w:type="spellStart"/>
-      <w:r>
-        <w:rPr>
-          <w:lang w:val="es-CO"/>
-        </w:rPr>
-        <w:t>ECMAScript</w:t>
-      </w:r>
-      <w:proofErr w:type="spellEnd"/>
-      <w:r>
-        <w:rPr>
-          <w:lang w:val="es-CO"/>
-        </w:rPr>
-        <w:t xml:space="preserve">: </w:t>
+      <w:r>
+        <w:rPr>
+          <w:lang w:val="es-CO"/>
+        </w:rPr>
+        <w:t xml:space="preserve">ECMAScript: </w:t>
       </w:r>
     </w:p>
     <w:p>
@@ -145,21 +137,7 @@
         <w:rPr>
           <w:lang w:val="es-CO"/>
         </w:rPr>
-        <w:t xml:space="preserve">Los navegadores utilizan </w:t>
-      </w:r>
-      <w:proofErr w:type="spellStart"/>
-      <w:r>
-        <w:rPr>
-          <w:lang w:val="es-CO"/>
-        </w:rPr>
-        <w:t>ECMAScript</w:t>
-      </w:r>
-      <w:proofErr w:type="spellEnd"/>
-      <w:r>
-        <w:rPr>
-          <w:lang w:val="es-CO"/>
-        </w:rPr>
-        <w:t xml:space="preserve"> para interpretar el código JavaScript</w:t>
+        <w:t>Los navegadores utilizan ECMAScript para interpretar el código JavaScript</w:t>
       </w:r>
     </w:p>
     <w:p>
@@ -177,21 +155,7 @@
         <w:rPr>
           <w:lang w:val="es-CO"/>
         </w:rPr>
-        <w:t xml:space="preserve">Versiones de </w:t>
-      </w:r>
-      <w:proofErr w:type="spellStart"/>
-      <w:r>
-        <w:rPr>
-          <w:lang w:val="es-CO"/>
-        </w:rPr>
-        <w:t>ECMAScript</w:t>
-      </w:r>
-      <w:proofErr w:type="spellEnd"/>
-      <w:r>
-        <w:rPr>
-          <w:lang w:val="es-CO"/>
-        </w:rPr>
-        <w:t>:</w:t>
+        <w:t>Versiones de ECMAScript:</w:t>
       </w:r>
     </w:p>
     <w:p>
@@ -263,21 +227,7 @@
         <w:rPr>
           <w:lang w:val="es-CO"/>
         </w:rPr>
-        <w:t xml:space="preserve">ES. </w:t>
-      </w:r>
-      <w:proofErr w:type="spellStart"/>
-      <w:r>
-        <w:rPr>
-          <w:lang w:val="es-CO"/>
-        </w:rPr>
-        <w:t>Next</w:t>
-      </w:r>
-      <w:proofErr w:type="spellEnd"/>
-      <w:r>
-        <w:rPr>
-          <w:lang w:val="es-CO"/>
-        </w:rPr>
-        <w:t>: Versión de desarrollo.</w:t>
+        <w:t>ES. Next: Versión de desarrollo.</w:t>
       </w:r>
     </w:p>
     <w:p>
@@ -1774,34 +1724,34 @@
         <w:pStyle w:val="Prrafodelista"/>
         <w:ind w:left="2124"/>
         <w:rPr>
-          <w:lang w:val="es-CO"/>
-        </w:rPr>
-      </w:pPr>
-      <w:r>
-        <w:rPr>
-          <w:lang w:val="es-CO"/>
-        </w:rPr>
-        <w:t xml:space="preserve">nacimiento: </w:t>
-      </w:r>
+          <w:lang w:val="en-US"/>
+        </w:rPr>
+      </w:pPr>
       <w:proofErr w:type="spellStart"/>
+      <w:r>
+        <w:rPr>
+          <w:lang w:val="en-US"/>
+        </w:rPr>
+        <w:t>nacimiento</w:t>
+      </w:r>
+      <w:proofErr w:type="spellEnd"/>
+      <w:r>
+        <w:rPr>
+          <w:lang w:val="en-US"/>
+        </w:rPr>
+        <w:t xml:space="preserve">: </w:t>
+      </w:r>
       <w:proofErr w:type="gramStart"/>
       <w:r>
         <w:rPr>
-          <w:lang w:val="es-CO"/>
-        </w:rPr>
-        <w:t>function</w:t>
-      </w:r>
-      <w:proofErr w:type="spellEnd"/>
-      <w:r>
-        <w:rPr>
-          <w:lang w:val="es-CO"/>
-        </w:rPr>
-        <w:t>(</w:t>
+          <w:lang w:val="en-US"/>
+        </w:rPr>
+        <w:t>function(</w:t>
       </w:r>
       <w:proofErr w:type="gramEnd"/>
       <w:r>
         <w:rPr>
-          <w:lang w:val="es-CO"/>
+          <w:lang w:val="en-US"/>
         </w:rPr>
         <w:t>) {</w:t>
       </w:r>
@@ -2046,21 +1996,7 @@
         <w:rPr>
           <w:lang w:val="es-CO"/>
         </w:rPr>
-        <w:t xml:space="preserve">(variable)) =&gt; Devuelve true si lo </w:t>
-      </w:r>
-      <w:proofErr w:type="spellStart"/>
-      <w:r>
-        <w:rPr>
-          <w:lang w:val="es-CO"/>
-        </w:rPr>
-        <w:t>qué</w:t>
-      </w:r>
-      <w:proofErr w:type="spellEnd"/>
-      <w:r>
-        <w:rPr>
-          <w:lang w:val="es-CO"/>
-        </w:rPr>
-        <w:t xml:space="preserve"> contiene la variable es un arreglo, o false si no lo es.</w:t>
+        <w:t>(variable)) =&gt; Devuelve true si lo qué contiene la variable es un arreglo, o false si no lo es.</w:t>
       </w:r>
     </w:p>
     <w:p>
@@ -2541,8 +2477,13 @@
           <w:numId w:val="15"/>
         </w:numPr>
       </w:pPr>
-      <w:r>
-        <w:t xml:space="preserve">Window </w:t>
+      <w:proofErr w:type="spellStart"/>
+      <w:r>
+        <w:t>Window</w:t>
+      </w:r>
+      <w:proofErr w:type="spellEnd"/>
+      <w:r>
+        <w:t xml:space="preserve"> </w:t>
       </w:r>
       <w:proofErr w:type="spellStart"/>
       <w:r>
@@ -2651,15 +2592,210 @@
           <w:b/>
           <w:i/>
         </w:rPr>
-        <w:t>Sección 3: DOM, Window, Scripting</w:t>
-      </w:r>
-    </w:p>
-    <w:p>
-      <w:pPr>
-        <w:rPr>
-          <w:u w:val="single"/>
-        </w:rPr>
-      </w:pPr>
+        <w:t xml:space="preserve">Sección 3: DOM, </w:t>
+      </w:r>
+      <w:proofErr w:type="spellStart"/>
+      <w:r>
+        <w:rPr>
+          <w:b/>
+          <w:i/>
+        </w:rPr>
+        <w:t>Window</w:t>
+      </w:r>
+      <w:proofErr w:type="spellEnd"/>
+      <w:r>
+        <w:rPr>
+          <w:b/>
+          <w:i/>
+        </w:rPr>
+        <w:t>, Scripting</w:t>
+      </w:r>
+    </w:p>
+    <w:p/>
+    <w:p>
+      <w:pPr>
+        <w:pStyle w:val="Prrafodelista"/>
+        <w:numPr>
+          <w:ilvl w:val="0"/>
+          <w:numId w:val="18"/>
+        </w:numPr>
+      </w:pPr>
+      <w:r>
+        <w:t xml:space="preserve">DOM – </w:t>
+      </w:r>
+      <w:proofErr w:type="spellStart"/>
+      <w:r>
+        <w:t>Document</w:t>
+      </w:r>
+      <w:proofErr w:type="spellEnd"/>
+      <w:r>
+        <w:t xml:space="preserve"> </w:t>
+      </w:r>
+      <w:proofErr w:type="spellStart"/>
+      <w:r>
+        <w:t>Object</w:t>
+      </w:r>
+      <w:proofErr w:type="spellEnd"/>
+      <w:r>
+        <w:t xml:space="preserve"> </w:t>
+      </w:r>
+      <w:proofErr w:type="spellStart"/>
+      <w:r>
+        <w:t>Model</w:t>
+      </w:r>
+      <w:proofErr w:type="spellEnd"/>
+    </w:p>
+    <w:p>
+      <w:pPr>
+        <w:pStyle w:val="Prrafodelista"/>
+        <w:numPr>
+          <w:ilvl w:val="1"/>
+          <w:numId w:val="18"/>
+        </w:numPr>
+        <w:rPr>
+          <w:lang w:val="en-US"/>
+        </w:rPr>
+      </w:pPr>
+      <w:r>
+        <w:rPr>
+          <w:lang w:val="en-US"/>
+        </w:rPr>
+        <w:t xml:space="preserve">Document =&gt; root (html) =&gt; head </w:t>
+      </w:r>
+      <w:r>
+        <w:rPr>
+          <w:lang w:val="en-US"/>
+        </w:rPr>
+        <w:t>–</w:t>
+      </w:r>
+      <w:r>
+        <w:rPr>
+          <w:lang w:val="en-US"/>
+        </w:rPr>
+        <w:t xml:space="preserve"> b</w:t>
+      </w:r>
+      <w:r>
+        <w:rPr>
+          <w:lang w:val="en-US"/>
+        </w:rPr>
+        <w:t xml:space="preserve">ody </w:t>
+      </w:r>
+    </w:p>
+    <w:p>
+      <w:pPr>
+        <w:pStyle w:val="Prrafodelista"/>
+        <w:numPr>
+          <w:ilvl w:val="1"/>
+          <w:numId w:val="18"/>
+        </w:numPr>
+        <w:rPr>
+          <w:lang w:val="en-US"/>
+        </w:rPr>
+      </w:pPr>
+      <w:r>
+        <w:rPr>
+          <w:lang w:val="en-US"/>
+        </w:rPr>
+        <w:t xml:space="preserve">head =&gt; title =&gt; </w:t>
+      </w:r>
+      <w:proofErr w:type="spellStart"/>
+      <w:r>
+        <w:rPr>
+          <w:lang w:val="en-US"/>
+        </w:rPr>
+        <w:t>Texto</w:t>
+      </w:r>
+      <w:proofErr w:type="spellEnd"/>
+    </w:p>
+    <w:p>
+      <w:pPr>
+        <w:pStyle w:val="Prrafodelista"/>
+        <w:numPr>
+          <w:ilvl w:val="1"/>
+          <w:numId w:val="18"/>
+        </w:numPr>
+      </w:pPr>
+      <w:proofErr w:type="spellStart"/>
+      <w:r>
+        <w:t>body</w:t>
+      </w:r>
+      <w:proofErr w:type="spellEnd"/>
+      <w:r>
+        <w:t xml:space="preserve"> =&gt; contenido de la p</w:t>
+      </w:r>
+      <w:r>
+        <w:t>ágina web</w:t>
+      </w:r>
+    </w:p>
+    <w:p>
+      <w:pPr>
+        <w:pStyle w:val="Prrafodelista"/>
+        <w:numPr>
+          <w:ilvl w:val="0"/>
+          <w:numId w:val="18"/>
+        </w:numPr>
+      </w:pPr>
+      <w:r>
+        <w:t xml:space="preserve">DOM y Scripting </w:t>
+      </w:r>
+    </w:p>
+    <w:p>
+      <w:pPr>
+        <w:pStyle w:val="Prrafodelista"/>
+        <w:numPr>
+          <w:ilvl w:val="1"/>
+          <w:numId w:val="18"/>
+        </w:numPr>
+      </w:pPr>
+      <w:proofErr w:type="spellStart"/>
+      <w:r>
+        <w:t>Traversing</w:t>
+      </w:r>
+      <w:proofErr w:type="spellEnd"/>
+    </w:p>
+    <w:p>
+      <w:pPr>
+        <w:pStyle w:val="Prrafodelista"/>
+        <w:numPr>
+          <w:ilvl w:val="1"/>
+          <w:numId w:val="18"/>
+        </w:numPr>
+      </w:pPr>
+      <w:proofErr w:type="spellStart"/>
+      <w:r>
+        <w:t>CreateElement</w:t>
+      </w:r>
+      <w:proofErr w:type="spellEnd"/>
+    </w:p>
+    <w:p>
+      <w:pPr>
+        <w:pStyle w:val="Prrafodelista"/>
+        <w:numPr>
+          <w:ilvl w:val="1"/>
+          <w:numId w:val="18"/>
+        </w:numPr>
+      </w:pPr>
+      <w:proofErr w:type="spellStart"/>
+      <w:r>
+        <w:t>DeleteElement</w:t>
+      </w:r>
+      <w:proofErr w:type="spellEnd"/>
+    </w:p>
+    <w:p>
+      <w:pPr>
+        <w:pStyle w:val="Prrafodelista"/>
+        <w:numPr>
+          <w:ilvl w:val="1"/>
+          <w:numId w:val="18"/>
+        </w:numPr>
+      </w:pPr>
+      <w:proofErr w:type="spellStart"/>
+      <w:r>
+        <w:t>RemplaceElement</w:t>
+      </w:r>
+      <w:proofErr w:type="spellEnd"/>
+    </w:p>
+    <w:p>
       <w:bookmarkStart w:id="0" w:name="_GoBack"/>
       <w:bookmarkEnd w:id="0"/>
     </w:p>
@@ -2674,7 +2810,7 @@
 </file>
 
 <file path=word/numbering.xml><?xml version="1.0" encoding="utf-8"?>
-<w:numbering xmlns:wpc="http://schemas.microsoft.com/office/word/2010/wordprocessingCanvas" xmlns:cx="http://schemas.microsoft.com/office/drawing/2014/chartex" xmlns:mc="http://schemas.openxmlformats.org/markup-compatibility/2006" xmlns:o="urn:schemas-microsoft-com:office:office" xmlns:r="http://schemas.openxmlformats.org/officeDocument/2006/relationships" xmlns:m="http://schemas.openxmlformats.org/officeDocument/2006/math" xmlns:v="urn:schemas-microsoft-com:vml" xmlns:wp14="http://schemas.microsoft.com/office/word/2010/wordprocessingDrawing" xmlns:wp="http://schemas.openxmlformats.org/drawingml/2006/wordprocessingDrawing" xmlns:w10="urn:schemas-microsoft-com:office:word" xmlns:w="http://schemas.openxmlformats.org/wordprocessingml/2006/main" xmlns:w14="http://schemas.microsoft.com/office/word/2010/wordml" xmlns:w15="http://schemas.microsoft.com/office/word/2012/wordml" xmlns:w16se="http://schemas.microsoft.com/office/word/2015/wordml/symex" xmlns:wpg="http://schemas.microsoft.com/office/word/2010/wordprocessingGroup" xmlns:wpi="http://schemas.microsoft.com/office/word/2010/wordprocessingInk" xmlns:wne="http://schemas.microsoft.com/office/word/2006/wordml" xmlns:wps="http://schemas.microsoft.com/office/word/2010/wordprocessingShape" mc:Ignorable="w14 w15 w16se wp14">
+<w:numbering xmlns:wpc="http://schemas.microsoft.com/office/word/2010/wordprocessingCanvas" xmlns:cx="http://schemas.microsoft.com/office/drawing/2014/chartex" xmlns:cx1="http://schemas.microsoft.com/office/drawing/2015/9/8/chartex" xmlns:cx2="http://schemas.microsoft.com/office/drawing/2015/10/21/chartex" xmlns:cx3="http://schemas.microsoft.com/office/drawing/2016/5/9/chartex" xmlns:cx4="http://schemas.microsoft.com/office/drawing/2016/5/10/chartex" xmlns:cx5="http://schemas.microsoft.com/office/drawing/2016/5/11/chartex" xmlns:cx6="http://schemas.microsoft.com/office/drawing/2016/5/12/chartex" xmlns:cx7="http://schemas.microsoft.com/office/drawing/2016/5/13/chartex" xmlns:cx8="http://schemas.microsoft.com/office/drawing/2016/5/14/chartex" xmlns:mc="http://schemas.openxmlformats.org/markup-compatibility/2006" xmlns:aink="http://schemas.microsoft.com/office/drawing/2016/ink" xmlns:am3d="http://schemas.microsoft.com/office/drawing/2017/model3d" xmlns:o="urn:schemas-microsoft-com:office:office" xmlns:r="http://schemas.openxmlformats.org/officeDocument/2006/relationships" xmlns:m="http://schemas.openxmlformats.org/officeDocument/2006/math" xmlns:v="urn:schemas-microsoft-com:vml" xmlns:wp14="http://schemas.microsoft.com/office/word/2010/wordprocessingDrawing" xmlns:wp="http://schemas.openxmlformats.org/drawingml/2006/wordprocessingDrawing" xmlns:w10="urn:schemas-microsoft-com:office:word" xmlns:w="http://schemas.openxmlformats.org/wordprocessingml/2006/main" xmlns:w14="http://schemas.microsoft.com/office/word/2010/wordml" xmlns:w15="http://schemas.microsoft.com/office/word/2012/wordml" xmlns:w16cid="http://schemas.microsoft.com/office/word/2016/wordml/cid" xmlns:w16se="http://schemas.microsoft.com/office/word/2015/wordml/symex" xmlns:wpg="http://schemas.microsoft.com/office/word/2010/wordprocessingGroup" xmlns:wpi="http://schemas.microsoft.com/office/word/2010/wordprocessingInk" xmlns:wne="http://schemas.microsoft.com/office/word/2006/wordml" xmlns:wps="http://schemas.microsoft.com/office/word/2010/wordprocessingShape" mc:Ignorable="w14 w15 w16se w16cid wp14">
   <w:abstractNum w:abstractNumId="0" w15:restartNumberingAfterBreak="0">
     <w:nsid w:val="03186583"/>
     <w:multiLevelType w:val="hybridMultilevel"/>
@@ -3698,6 +3834,119 @@
     </w:lvl>
   </w:abstractNum>
   <w:abstractNum w:abstractNumId="9" w15:restartNumberingAfterBreak="0">
+    <w:nsid w:val="52892005"/>
+    <w:multiLevelType w:val="hybridMultilevel"/>
+    <w:tmpl w:val="1E16782A"/>
+    <w:lvl w:ilvl="0" w:tplc="0C0A0001">
+      <w:start w:val="1"/>
+      <w:numFmt w:val="bullet"/>
+      <w:lvlText w:val=""/>
+      <w:lvlJc w:val="left"/>
+      <w:pPr>
+        <w:ind w:left="720" w:hanging="360"/>
+      </w:pPr>
+      <w:rPr>
+        <w:rFonts w:ascii="Symbol" w:hAnsi="Symbol" w:hint="default"/>
+      </w:rPr>
+    </w:lvl>
+    <w:lvl w:ilvl="1" w:tplc="0C0A0003">
+      <w:start w:val="1"/>
+      <w:numFmt w:val="bullet"/>
+      <w:lvlText w:val="o"/>
+      <w:lvlJc w:val="left"/>
+      <w:pPr>
+        <w:ind w:left="1440" w:hanging="360"/>
+      </w:pPr>
+      <w:rPr>
+        <w:rFonts w:ascii="Courier New" w:hAnsi="Courier New" w:cs="Courier New" w:hint="default"/>
+      </w:rPr>
+    </w:lvl>
+    <w:lvl w:ilvl="2" w:tplc="0C0A0005">
+      <w:start w:val="1"/>
+      <w:numFmt w:val="bullet"/>
+      <w:lvlText w:val=""/>
+      <w:lvlJc w:val="left"/>
+      <w:pPr>
+        <w:ind w:left="2160" w:hanging="360"/>
+      </w:pPr>
+      <w:rPr>
+        <w:rFonts w:ascii="Wingdings" w:hAnsi="Wingdings" w:hint="default"/>
+      </w:rPr>
+    </w:lvl>
+    <w:lvl w:ilvl="3" w:tplc="0C0A0001">
+      <w:start w:val="1"/>
+      <w:numFmt w:val="bullet"/>
+      <w:lvlText w:val=""/>
+      <w:lvlJc w:val="left"/>
+      <w:pPr>
+        <w:ind w:left="2880" w:hanging="360"/>
+      </w:pPr>
+      <w:rPr>
+        <w:rFonts w:ascii="Symbol" w:hAnsi="Symbol" w:hint="default"/>
+      </w:rPr>
+    </w:lvl>
+    <w:lvl w:ilvl="4" w:tplc="0C0A0003">
+      <w:start w:val="1"/>
+      <w:numFmt w:val="bullet"/>
+      <w:lvlText w:val="o"/>
+      <w:lvlJc w:val="left"/>
+      <w:pPr>
+        <w:ind w:left="3600" w:hanging="360"/>
+      </w:pPr>
+      <w:rPr>
+        <w:rFonts w:ascii="Courier New" w:hAnsi="Courier New" w:cs="Courier New" w:hint="default"/>
+      </w:rPr>
+    </w:lvl>
+    <w:lvl w:ilvl="5" w:tplc="0C0A0005">
+      <w:start w:val="1"/>
+      <w:numFmt w:val="bullet"/>
+      <w:lvlText w:val=""/>
+      <w:lvlJc w:val="left"/>
+      <w:pPr>
+        <w:ind w:left="4320" w:hanging="360"/>
+      </w:pPr>
+      <w:rPr>
+        <w:rFonts w:ascii="Wingdings" w:hAnsi="Wingdings" w:hint="default"/>
+      </w:rPr>
+    </w:lvl>
+    <w:lvl w:ilvl="6" w:tplc="0C0A0001" w:tentative="1">
+      <w:start w:val="1"/>
+      <w:numFmt w:val="bullet"/>
+      <w:lvlText w:val=""/>
+      <w:lvlJc w:val="left"/>
+      <w:pPr>
+        <w:ind w:left="5040" w:hanging="360"/>
+      </w:pPr>
+      <w:rPr>
+        <w:rFonts w:ascii="Symbol" w:hAnsi="Symbol" w:hint="default"/>
+      </w:rPr>
+    </w:lvl>
+    <w:lvl w:ilvl="7" w:tplc="0C0A0003" w:tentative="1">
+      <w:start w:val="1"/>
+      <w:numFmt w:val="bullet"/>
+      <w:lvlText w:val="o"/>
+      <w:lvlJc w:val="left"/>
+      <w:pPr>
+        <w:ind w:left="5760" w:hanging="360"/>
+      </w:pPr>
+      <w:rPr>
+        <w:rFonts w:ascii="Courier New" w:hAnsi="Courier New" w:cs="Courier New" w:hint="default"/>
+      </w:rPr>
+    </w:lvl>
+    <w:lvl w:ilvl="8" w:tplc="0C0A0005" w:tentative="1">
+      <w:start w:val="1"/>
+      <w:numFmt w:val="bullet"/>
+      <w:lvlText w:val=""/>
+      <w:lvlJc w:val="left"/>
+      <w:pPr>
+        <w:ind w:left="6480" w:hanging="360"/>
+      </w:pPr>
+      <w:rPr>
+        <w:rFonts w:ascii="Wingdings" w:hAnsi="Wingdings" w:hint="default"/>
+      </w:rPr>
+    </w:lvl>
+  </w:abstractNum>
+  <w:abstractNum w:abstractNumId="10" w15:restartNumberingAfterBreak="0">
     <w:nsid w:val="5294485D"/>
     <w:multiLevelType w:val="hybridMultilevel"/>
     <w:tmpl w:val="D23E3BE8"/>
@@ -3810,7 +4059,7 @@
       </w:rPr>
     </w:lvl>
   </w:abstractNum>
-  <w:abstractNum w:abstractNumId="10" w15:restartNumberingAfterBreak="0">
+  <w:abstractNum w:abstractNumId="11" w15:restartNumberingAfterBreak="0">
     <w:nsid w:val="651E7957"/>
     <w:multiLevelType w:val="hybridMultilevel"/>
     <w:tmpl w:val="5378AD54"/>
@@ -3923,7 +4172,7 @@
       </w:rPr>
     </w:lvl>
   </w:abstractNum>
-  <w:abstractNum w:abstractNumId="11" w15:restartNumberingAfterBreak="0">
+  <w:abstractNum w:abstractNumId="12" w15:restartNumberingAfterBreak="0">
     <w:nsid w:val="68850D20"/>
     <w:multiLevelType w:val="hybridMultilevel"/>
     <w:tmpl w:val="B99AC562"/>
@@ -4012,7 +4261,7 @@
       </w:pPr>
     </w:lvl>
   </w:abstractNum>
-  <w:abstractNum w:abstractNumId="12" w15:restartNumberingAfterBreak="0">
+  <w:abstractNum w:abstractNumId="13" w15:restartNumberingAfterBreak="0">
     <w:nsid w:val="6B9D41D3"/>
     <w:multiLevelType w:val="hybridMultilevel"/>
     <w:tmpl w:val="BB867284"/>
@@ -4125,7 +4374,7 @@
       </w:rPr>
     </w:lvl>
   </w:abstractNum>
-  <w:abstractNum w:abstractNumId="13" w15:restartNumberingAfterBreak="0">
+  <w:abstractNum w:abstractNumId="14" w15:restartNumberingAfterBreak="0">
     <w:nsid w:val="6E5216B3"/>
     <w:multiLevelType w:val="hybridMultilevel"/>
     <w:tmpl w:val="307AFF9C"/>
@@ -4238,7 +4487,7 @@
       </w:rPr>
     </w:lvl>
   </w:abstractNum>
-  <w:abstractNum w:abstractNumId="14" w15:restartNumberingAfterBreak="0">
+  <w:abstractNum w:abstractNumId="15" w15:restartNumberingAfterBreak="0">
     <w:nsid w:val="76591881"/>
     <w:multiLevelType w:val="hybridMultilevel"/>
     <w:tmpl w:val="96663FD8"/>
@@ -4351,7 +4600,7 @@
       </w:rPr>
     </w:lvl>
   </w:abstractNum>
-  <w:abstractNum w:abstractNumId="15" w15:restartNumberingAfterBreak="0">
+  <w:abstractNum w:abstractNumId="16" w15:restartNumberingAfterBreak="0">
     <w:nsid w:val="7EC2351F"/>
     <w:multiLevelType w:val="hybridMultilevel"/>
     <w:tmpl w:val="4620C48C"/>
@@ -4464,7 +4713,7 @@
       </w:rPr>
     </w:lvl>
   </w:abstractNum>
-  <w:abstractNum w:abstractNumId="16" w15:restartNumberingAfterBreak="0">
+  <w:abstractNum w:abstractNumId="17" w15:restartNumberingAfterBreak="0">
     <w:nsid w:val="7ECA53EF"/>
     <w:multiLevelType w:val="hybridMultilevel"/>
     <w:tmpl w:val="79F4FB10"/>
@@ -4581,19 +4830,19 @@
     <w:abstractNumId w:val="7"/>
   </w:num>
   <w:num w:numId="2">
-    <w:abstractNumId w:val="14"/>
+    <w:abstractNumId w:val="15"/>
   </w:num>
   <w:num w:numId="3">
     <w:abstractNumId w:val="0"/>
   </w:num>
   <w:num w:numId="4">
-    <w:abstractNumId w:val="13"/>
+    <w:abstractNumId w:val="14"/>
   </w:num>
   <w:num w:numId="5">
     <w:abstractNumId w:val="8"/>
   </w:num>
   <w:num w:numId="6">
-    <w:abstractNumId w:val="11"/>
+    <w:abstractNumId w:val="12"/>
   </w:num>
   <w:num w:numId="7">
     <w:abstractNumId w:val="6"/>
@@ -4608,31 +4857,34 @@
     <w:abstractNumId w:val="4"/>
   </w:num>
   <w:num w:numId="11">
-    <w:abstractNumId w:val="15"/>
+    <w:abstractNumId w:val="16"/>
   </w:num>
   <w:num w:numId="12">
     <w:abstractNumId w:val="3"/>
   </w:num>
   <w:num w:numId="13">
-    <w:abstractNumId w:val="10"/>
+    <w:abstractNumId w:val="11"/>
   </w:num>
   <w:num w:numId="14">
-    <w:abstractNumId w:val="16"/>
+    <w:abstractNumId w:val="17"/>
   </w:num>
   <w:num w:numId="15">
-    <w:abstractNumId w:val="12"/>
+    <w:abstractNumId w:val="13"/>
   </w:num>
   <w:num w:numId="16">
-    <w:abstractNumId w:val="9"/>
+    <w:abstractNumId w:val="10"/>
   </w:num>
   <w:num w:numId="17">
     <w:abstractNumId w:val="5"/>
+  </w:num>
+  <w:num w:numId="18">
+    <w:abstractNumId w:val="9"/>
   </w:num>
 </w:numbering>
 </file>
 
 <file path=word/styles.xml><?xml version="1.0" encoding="utf-8"?>
-<w:styles xmlns:mc="http://schemas.openxmlformats.org/markup-compatibility/2006" xmlns:r="http://schemas.openxmlformats.org/officeDocument/2006/relationships" xmlns:w="http://schemas.openxmlformats.org/wordprocessingml/2006/main" xmlns:w14="http://schemas.microsoft.com/office/word/2010/wordml" xmlns:w15="http://schemas.microsoft.com/office/word/2012/wordml" xmlns:w16se="http://schemas.microsoft.com/office/word/2015/wordml/symex" mc:Ignorable="w14 w15 w16se">
+<w:styles xmlns:mc="http://schemas.openxmlformats.org/markup-compatibility/2006" xmlns:r="http://schemas.openxmlformats.org/officeDocument/2006/relationships" xmlns:w="http://schemas.openxmlformats.org/wordprocessingml/2006/main" xmlns:w14="http://schemas.microsoft.com/office/word/2010/wordml" xmlns:w15="http://schemas.microsoft.com/office/word/2012/wordml" xmlns:w16cid="http://schemas.microsoft.com/office/word/2016/wordml/cid" xmlns:w16se="http://schemas.microsoft.com/office/word/2015/wordml/symex" mc:Ignorable="w14 w15 w16se w16cid">
   <w:docDefaults>
     <w:rPrDefault>
       <w:rPr>
@@ -4648,7 +4900,7 @@
       </w:pPr>
     </w:pPrDefault>
   </w:docDefaults>
-  <w:latentStyles w:defLockedState="0" w:defUIPriority="99" w:defSemiHidden="0" w:defUnhideWhenUsed="0" w:defQFormat="0" w:count="371">
+  <w:latentStyles w:defLockedState="0" w:defUIPriority="99" w:defSemiHidden="0" w:defUnhideWhenUsed="0" w:defQFormat="0" w:count="376">
     <w:lsdException w:name="Normal" w:uiPriority="0" w:qFormat="1"/>
     <w:lsdException w:name="heading 1" w:uiPriority="9" w:qFormat="1"/>
     <w:lsdException w:name="heading 2" w:semiHidden="1" w:uiPriority="9" w:unhideWhenUsed="1" w:qFormat="1"/>
@@ -4754,7 +5006,6 @@
     <w:lsdException w:name="HTML Sample" w:semiHidden="1" w:unhideWhenUsed="1"/>
     <w:lsdException w:name="HTML Typewriter" w:semiHidden="1" w:unhideWhenUsed="1"/>
     <w:lsdException w:name="HTML Variable" w:semiHidden="1" w:unhideWhenUsed="1"/>
-    <w:lsdException w:name="Normal Table" w:semiHidden="1" w:unhideWhenUsed="1"/>
     <w:lsdException w:name="annotation subject" w:semiHidden="1" w:unhideWhenUsed="1"/>
     <w:lsdException w:name="No List" w:semiHidden="1" w:unhideWhenUsed="1"/>
     <w:lsdException w:name="Outline List 1" w:semiHidden="1" w:unhideWhenUsed="1"/>
@@ -4797,11 +5048,8 @@
     <w:lsdException w:name="Table Contemporary" w:semiHidden="1" w:unhideWhenUsed="1"/>
     <w:lsdException w:name="Table Elegant" w:semiHidden="1" w:unhideWhenUsed="1"/>
     <w:lsdException w:name="Table Professional" w:semiHidden="1" w:unhideWhenUsed="1"/>
-    <w:lsdException w:name="Table Subtle 1" w:semiHidden="1" w:unhideWhenUsed="1"/>
     <w:lsdException w:name="Table Subtle 2" w:semiHidden="1" w:unhideWhenUsed="1"/>
     <w:lsdException w:name="Table Web 1" w:semiHidden="1" w:unhideWhenUsed="1"/>
-    <w:lsdException w:name="Table Web 2" w:semiHidden="1" w:unhideWhenUsed="1"/>
-    <w:lsdException w:name="Table Web 3" w:semiHidden="1" w:unhideWhenUsed="1"/>
     <w:lsdException w:name="Balloon Text" w:semiHidden="1" w:unhideWhenUsed="1"/>
     <w:lsdException w:name="Table Grid" w:uiPriority="39"/>
     <w:lsdException w:name="Table Theme" w:semiHidden="1" w:unhideWhenUsed="1"/>
@@ -5020,6 +5268,11 @@
     <w:lsdException w:name="List Table 5 Dark Accent 6" w:uiPriority="50"/>
     <w:lsdException w:name="List Table 6 Colorful Accent 6" w:uiPriority="51"/>
     <w:lsdException w:name="List Table 7 Colorful Accent 6" w:uiPriority="52"/>
+    <w:lsdException w:name="Mention" w:semiHidden="1" w:unhideWhenUsed="1"/>
+    <w:lsdException w:name="Smart Hyperlink" w:semiHidden="1" w:unhideWhenUsed="1"/>
+    <w:lsdException w:name="Hashtag" w:semiHidden="1" w:unhideWhenUsed="1"/>
+    <w:lsdException w:name="Unresolved Mention" w:semiHidden="1" w:unhideWhenUsed="1"/>
+    <w:lsdException w:name="Smart Link" w:semiHidden="1" w:unhideWhenUsed="1"/>
   </w:latentStyles>
   <w:style w:type="paragraph" w:default="1" w:styleId="Normal">
     <w:name w:val="Normal"/>

</xml_diff>

<commit_message>
Proyecto Carrito de compras - Local Storage
</commit_message>
<xml_diff>
--- a/Curso de JavaScript Moderno.docx
+++ b/Curso de JavaScript Moderno.docx
@@ -2765,6 +2765,8 @@
       <w:r>
         <w:t>CreateElement</w:t>
       </w:r>
+      <w:bookmarkStart w:id="0" w:name="_GoBack"/>
+      <w:bookmarkEnd w:id="0"/>
       <w:proofErr w:type="spellEnd"/>
     </w:p>
     <w:p>
@@ -2795,9 +2797,110 @@
       </w:r>
       <w:proofErr w:type="spellEnd"/>
     </w:p>
-    <w:p>
-      <w:bookmarkStart w:id="0" w:name="_GoBack"/>
-      <w:bookmarkEnd w:id="0"/>
+    <w:p/>
+    <w:p/>
+    <w:p/>
+    <w:p/>
+    <w:p/>
+    <w:p/>
+    <w:p>
+      <w:pPr>
+        <w:pStyle w:val="Prrafodelista"/>
+        <w:numPr>
+          <w:ilvl w:val="0"/>
+          <w:numId w:val="5"/>
+        </w:numPr>
+      </w:pPr>
+      <w:r>
+        <w:rPr>
+          <w:b/>
+          <w:bCs/>
+          <w:i/>
+          <w:iCs/>
+        </w:rPr>
+        <w:lastRenderedPageBreak/>
+        <w:t xml:space="preserve">Sección 4: </w:t>
+      </w:r>
+      <w:proofErr w:type="spellStart"/>
+      <w:r>
+        <w:rPr>
+          <w:b/>
+          <w:bCs/>
+          <w:i/>
+          <w:iCs/>
+        </w:rPr>
+        <w:t>Event</w:t>
+      </w:r>
+      <w:proofErr w:type="spellEnd"/>
+      <w:r>
+        <w:rPr>
+          <w:b/>
+          <w:bCs/>
+          <w:i/>
+          <w:iCs/>
+        </w:rPr>
+        <w:t xml:space="preserve"> </w:t>
+      </w:r>
+      <w:proofErr w:type="spellStart"/>
+      <w:r>
+        <w:rPr>
+          <w:b/>
+          <w:bCs/>
+          <w:i/>
+          <w:iCs/>
+        </w:rPr>
+        <w:t>Listeners</w:t>
+      </w:r>
+      <w:proofErr w:type="spellEnd"/>
+      <w:r>
+        <w:rPr>
+          <w:b/>
+          <w:bCs/>
+          <w:i/>
+          <w:iCs/>
+        </w:rPr>
+        <w:t xml:space="preserve"> </w:t>
+      </w:r>
+    </w:p>
+    <w:p>
+      <w:pPr>
+        <w:rPr>
+          <w:u w:val="single"/>
+        </w:rPr>
+      </w:pPr>
+      <w:r>
+        <w:t>Esperar que el usuario haga una acción para correr el código.</w:t>
+      </w:r>
+    </w:p>
+    <w:p>
+      <w:pPr>
+        <w:pStyle w:val="Prrafodelista"/>
+        <w:numPr>
+          <w:ilvl w:val="0"/>
+          <w:numId w:val="19"/>
+        </w:numPr>
+      </w:pPr>
+      <w:proofErr w:type="spellStart"/>
+      <w:r>
+        <w:t>Event</w:t>
+      </w:r>
+      <w:proofErr w:type="spellEnd"/>
+      <w:r>
+        <w:t xml:space="preserve"> </w:t>
+      </w:r>
+      <w:proofErr w:type="spellStart"/>
+      <w:r>
+        <w:t>Listener</w:t>
+      </w:r>
+      <w:proofErr w:type="spellEnd"/>
+      <w:r>
+        <w:t xml:space="preserve"> </w:t>
+      </w:r>
+      <w:proofErr w:type="spellStart"/>
+      <w:r>
+        <w:t>Click</w:t>
+      </w:r>
+      <w:proofErr w:type="spellEnd"/>
     </w:p>
     <w:sectPr>
       <w:pgSz w:w="11906" w:h="16838"/>
@@ -3723,7 +3826,7 @@
   <w:abstractNum w:abstractNumId="8" w15:restartNumberingAfterBreak="0">
     <w:nsid w:val="47AE29E4"/>
     <w:multiLevelType w:val="hybridMultilevel"/>
-    <w:tmpl w:val="99A27EE8"/>
+    <w:tmpl w:val="B2921032"/>
     <w:lvl w:ilvl="0" w:tplc="0C0A000B">
       <w:start w:val="1"/>
       <w:numFmt w:val="bullet"/>
@@ -4060,6 +4163,119 @@
     </w:lvl>
   </w:abstractNum>
   <w:abstractNum w:abstractNumId="11" w15:restartNumberingAfterBreak="0">
+    <w:nsid w:val="590B561C"/>
+    <w:multiLevelType w:val="hybridMultilevel"/>
+    <w:tmpl w:val="56600520"/>
+    <w:lvl w:ilvl="0" w:tplc="0C0A0001">
+      <w:start w:val="1"/>
+      <w:numFmt w:val="bullet"/>
+      <w:lvlText w:val=""/>
+      <w:lvlJc w:val="left"/>
+      <w:pPr>
+        <w:ind w:left="720" w:hanging="360"/>
+      </w:pPr>
+      <w:rPr>
+        <w:rFonts w:ascii="Symbol" w:hAnsi="Symbol" w:hint="default"/>
+      </w:rPr>
+    </w:lvl>
+    <w:lvl w:ilvl="1" w:tplc="0C0A0003" w:tentative="1">
+      <w:start w:val="1"/>
+      <w:numFmt w:val="bullet"/>
+      <w:lvlText w:val="o"/>
+      <w:lvlJc w:val="left"/>
+      <w:pPr>
+        <w:ind w:left="1440" w:hanging="360"/>
+      </w:pPr>
+      <w:rPr>
+        <w:rFonts w:ascii="Courier New" w:hAnsi="Courier New" w:cs="Courier New" w:hint="default"/>
+      </w:rPr>
+    </w:lvl>
+    <w:lvl w:ilvl="2" w:tplc="0C0A0005" w:tentative="1">
+      <w:start w:val="1"/>
+      <w:numFmt w:val="bullet"/>
+      <w:lvlText w:val=""/>
+      <w:lvlJc w:val="left"/>
+      <w:pPr>
+        <w:ind w:left="2160" w:hanging="360"/>
+      </w:pPr>
+      <w:rPr>
+        <w:rFonts w:ascii="Wingdings" w:hAnsi="Wingdings" w:hint="default"/>
+      </w:rPr>
+    </w:lvl>
+    <w:lvl w:ilvl="3" w:tplc="0C0A0001" w:tentative="1">
+      <w:start w:val="1"/>
+      <w:numFmt w:val="bullet"/>
+      <w:lvlText w:val=""/>
+      <w:lvlJc w:val="left"/>
+      <w:pPr>
+        <w:ind w:left="2880" w:hanging="360"/>
+      </w:pPr>
+      <w:rPr>
+        <w:rFonts w:ascii="Symbol" w:hAnsi="Symbol" w:hint="default"/>
+      </w:rPr>
+    </w:lvl>
+    <w:lvl w:ilvl="4" w:tplc="0C0A0003" w:tentative="1">
+      <w:start w:val="1"/>
+      <w:numFmt w:val="bullet"/>
+      <w:lvlText w:val="o"/>
+      <w:lvlJc w:val="left"/>
+      <w:pPr>
+        <w:ind w:left="3600" w:hanging="360"/>
+      </w:pPr>
+      <w:rPr>
+        <w:rFonts w:ascii="Courier New" w:hAnsi="Courier New" w:cs="Courier New" w:hint="default"/>
+      </w:rPr>
+    </w:lvl>
+    <w:lvl w:ilvl="5" w:tplc="0C0A0005" w:tentative="1">
+      <w:start w:val="1"/>
+      <w:numFmt w:val="bullet"/>
+      <w:lvlText w:val=""/>
+      <w:lvlJc w:val="left"/>
+      <w:pPr>
+        <w:ind w:left="4320" w:hanging="360"/>
+      </w:pPr>
+      <w:rPr>
+        <w:rFonts w:ascii="Wingdings" w:hAnsi="Wingdings" w:hint="default"/>
+      </w:rPr>
+    </w:lvl>
+    <w:lvl w:ilvl="6" w:tplc="0C0A0001" w:tentative="1">
+      <w:start w:val="1"/>
+      <w:numFmt w:val="bullet"/>
+      <w:lvlText w:val=""/>
+      <w:lvlJc w:val="left"/>
+      <w:pPr>
+        <w:ind w:left="5040" w:hanging="360"/>
+      </w:pPr>
+      <w:rPr>
+        <w:rFonts w:ascii="Symbol" w:hAnsi="Symbol" w:hint="default"/>
+      </w:rPr>
+    </w:lvl>
+    <w:lvl w:ilvl="7" w:tplc="0C0A0003" w:tentative="1">
+      <w:start w:val="1"/>
+      <w:numFmt w:val="bullet"/>
+      <w:lvlText w:val="o"/>
+      <w:lvlJc w:val="left"/>
+      <w:pPr>
+        <w:ind w:left="5760" w:hanging="360"/>
+      </w:pPr>
+      <w:rPr>
+        <w:rFonts w:ascii="Courier New" w:hAnsi="Courier New" w:cs="Courier New" w:hint="default"/>
+      </w:rPr>
+    </w:lvl>
+    <w:lvl w:ilvl="8" w:tplc="0C0A0005" w:tentative="1">
+      <w:start w:val="1"/>
+      <w:numFmt w:val="bullet"/>
+      <w:lvlText w:val=""/>
+      <w:lvlJc w:val="left"/>
+      <w:pPr>
+        <w:ind w:left="6480" w:hanging="360"/>
+      </w:pPr>
+      <w:rPr>
+        <w:rFonts w:ascii="Wingdings" w:hAnsi="Wingdings" w:hint="default"/>
+      </w:rPr>
+    </w:lvl>
+  </w:abstractNum>
+  <w:abstractNum w:abstractNumId="12" w15:restartNumberingAfterBreak="0">
     <w:nsid w:val="651E7957"/>
     <w:multiLevelType w:val="hybridMultilevel"/>
     <w:tmpl w:val="5378AD54"/>
@@ -4172,7 +4388,7 @@
       </w:rPr>
     </w:lvl>
   </w:abstractNum>
-  <w:abstractNum w:abstractNumId="12" w15:restartNumberingAfterBreak="0">
+  <w:abstractNum w:abstractNumId="13" w15:restartNumberingAfterBreak="0">
     <w:nsid w:val="68850D20"/>
     <w:multiLevelType w:val="hybridMultilevel"/>
     <w:tmpl w:val="B99AC562"/>
@@ -4261,7 +4477,7 @@
       </w:pPr>
     </w:lvl>
   </w:abstractNum>
-  <w:abstractNum w:abstractNumId="13" w15:restartNumberingAfterBreak="0">
+  <w:abstractNum w:abstractNumId="14" w15:restartNumberingAfterBreak="0">
     <w:nsid w:val="6B9D41D3"/>
     <w:multiLevelType w:val="hybridMultilevel"/>
     <w:tmpl w:val="BB867284"/>
@@ -4374,7 +4590,7 @@
       </w:rPr>
     </w:lvl>
   </w:abstractNum>
-  <w:abstractNum w:abstractNumId="14" w15:restartNumberingAfterBreak="0">
+  <w:abstractNum w:abstractNumId="15" w15:restartNumberingAfterBreak="0">
     <w:nsid w:val="6E5216B3"/>
     <w:multiLevelType w:val="hybridMultilevel"/>
     <w:tmpl w:val="307AFF9C"/>
@@ -4487,7 +4703,7 @@
       </w:rPr>
     </w:lvl>
   </w:abstractNum>
-  <w:abstractNum w:abstractNumId="15" w15:restartNumberingAfterBreak="0">
+  <w:abstractNum w:abstractNumId="16" w15:restartNumberingAfterBreak="0">
     <w:nsid w:val="76591881"/>
     <w:multiLevelType w:val="hybridMultilevel"/>
     <w:tmpl w:val="96663FD8"/>
@@ -4600,7 +4816,7 @@
       </w:rPr>
     </w:lvl>
   </w:abstractNum>
-  <w:abstractNum w:abstractNumId="16" w15:restartNumberingAfterBreak="0">
+  <w:abstractNum w:abstractNumId="17" w15:restartNumberingAfterBreak="0">
     <w:nsid w:val="7EC2351F"/>
     <w:multiLevelType w:val="hybridMultilevel"/>
     <w:tmpl w:val="4620C48C"/>
@@ -4713,7 +4929,7 @@
       </w:rPr>
     </w:lvl>
   </w:abstractNum>
-  <w:abstractNum w:abstractNumId="17" w15:restartNumberingAfterBreak="0">
+  <w:abstractNum w:abstractNumId="18" w15:restartNumberingAfterBreak="0">
     <w:nsid w:val="7ECA53EF"/>
     <w:multiLevelType w:val="hybridMultilevel"/>
     <w:tmpl w:val="79F4FB10"/>
@@ -4830,19 +5046,19 @@
     <w:abstractNumId w:val="7"/>
   </w:num>
   <w:num w:numId="2">
-    <w:abstractNumId w:val="15"/>
+    <w:abstractNumId w:val="16"/>
   </w:num>
   <w:num w:numId="3">
     <w:abstractNumId w:val="0"/>
   </w:num>
   <w:num w:numId="4">
-    <w:abstractNumId w:val="14"/>
+    <w:abstractNumId w:val="15"/>
   </w:num>
   <w:num w:numId="5">
     <w:abstractNumId w:val="8"/>
   </w:num>
   <w:num w:numId="6">
-    <w:abstractNumId w:val="12"/>
+    <w:abstractNumId w:val="13"/>
   </w:num>
   <w:num w:numId="7">
     <w:abstractNumId w:val="6"/>
@@ -4857,19 +5073,19 @@
     <w:abstractNumId w:val="4"/>
   </w:num>
   <w:num w:numId="11">
-    <w:abstractNumId w:val="16"/>
+    <w:abstractNumId w:val="17"/>
   </w:num>
   <w:num w:numId="12">
     <w:abstractNumId w:val="3"/>
   </w:num>
   <w:num w:numId="13">
-    <w:abstractNumId w:val="11"/>
+    <w:abstractNumId w:val="12"/>
   </w:num>
   <w:num w:numId="14">
-    <w:abstractNumId w:val="17"/>
+    <w:abstractNumId w:val="18"/>
   </w:num>
   <w:num w:numId="15">
-    <w:abstractNumId w:val="13"/>
+    <w:abstractNumId w:val="14"/>
   </w:num>
   <w:num w:numId="16">
     <w:abstractNumId w:val="10"/>
@@ -4879,6 +5095,9 @@
   </w:num>
   <w:num w:numId="18">
     <w:abstractNumId w:val="9"/>
+  </w:num>
+  <w:num w:numId="19">
+    <w:abstractNumId w:val="11"/>
   </w:num>
 </w:numbering>
 </file>

</xml_diff>